<commit_message>
finised the write up for question 1
</commit_message>
<xml_diff>
--- a/project08/write-up.docx
+++ b/project08/write-up.docx
@@ -3,12 +3,18 @@
 <w:document xmlns:wpc="http://schemas.microsoft.com/office/word/2010/wordprocessingCanvas" xmlns:mc="http://schemas.openxmlformats.org/markup-compatibility/2006" xmlns:o="urn:schemas-microsoft-com:office:office" xmlns:r="http://schemas.openxmlformats.org/officeDocument/2006/relationships" xmlns:m="http://schemas.openxmlformats.org/officeDocument/2006/math" xmlns:v="urn:schemas-microsoft-com:vml" xmlns:wp14="http://schemas.microsoft.com/office/word/2010/wordprocessingDrawing" xmlns:wp="http://schemas.openxmlformats.org/drawingml/2006/wordprocessingDrawing" xmlns:w10="urn:schemas-microsoft-com:office:word" xmlns:w="http://schemas.openxmlformats.org/wordprocessingml/2006/main" xmlns:w14="http://schemas.microsoft.com/office/word/2010/wordml" xmlns:wpg="http://schemas.microsoft.com/office/word/2010/wordprocessingGroup" xmlns:wpi="http://schemas.microsoft.com/office/word/2010/wordprocessingInk" xmlns:wne="http://schemas.microsoft.com/office/word/2006/wordml" xmlns:wps="http://schemas.microsoft.com/office/word/2010/wordprocessingShape" mc:Ignorable="w14 wp14">
   <w:body>
     <w:p>
+      <w:pPr>
+        <w:spacing w:line="480" w:lineRule="auto"/>
+        <w:contextualSpacing/>
+      </w:pPr>
       <w:r>
         <w:t>Amanreet Bajwa</w:t>
       </w:r>
     </w:p>
     <w:p>
       <w:pPr>
+        <w:spacing w:line="480" w:lineRule="auto"/>
+        <w:contextualSpacing/>
         <w:jc w:val="center"/>
       </w:pPr>
       <w:r>
@@ -17,12 +23,1111 @@
     </w:p>
     <w:p>
       <w:pPr>
-        <w:jc w:val="center"/>
-      </w:pPr>
+        <w:pStyle w:val="ListParagraph"/>
+        <w:numPr>
+          <w:ilvl w:val="0"/>
+          <w:numId w:val="2"/>
+        </w:numPr>
+        <w:spacing w:before="100" w:beforeAutospacing="1" w:after="100" w:afterAutospacing="1" w:line="480" w:lineRule="auto"/>
+        <w:rPr>
+          <w:rFonts w:ascii="Times New Roman" w:eastAsia="Times New Roman" w:hAnsi="Times New Roman" w:cs="Times New Roman"/>
+          <w:sz w:val="24"/>
+          <w:szCs w:val="24"/>
+        </w:rPr>
+      </w:pPr>
+      <w:r>
+        <w:rPr>
+          <w:rFonts w:ascii="Times New Roman" w:eastAsia="Times New Roman" w:hAnsi="Times New Roman" w:cs="Times New Roman"/>
+          <w:noProof/>
+          <w:sz w:val="24"/>
+          <w:szCs w:val="24"/>
+        </w:rPr>
+        <mc:AlternateContent>
+          <mc:Choice Requires="wpg">
+            <w:drawing>
+              <wp:anchor distT="0" distB="0" distL="114300" distR="114300" simplePos="0" relativeHeight="251660288" behindDoc="0" locked="0" layoutInCell="1" allowOverlap="1">
+                <wp:simplePos x="0" y="0"/>
+                <wp:positionH relativeFrom="column">
+                  <wp:posOffset>4905375</wp:posOffset>
+                </wp:positionH>
+                <wp:positionV relativeFrom="paragraph">
+                  <wp:posOffset>67310</wp:posOffset>
+                </wp:positionV>
+                <wp:extent cx="1047750" cy="3771900"/>
+                <wp:effectExtent l="0" t="0" r="0" b="0"/>
+                <wp:wrapSquare wrapText="bothSides"/>
+                <wp:docPr id="3" name="Group 3"/>
+                <wp:cNvGraphicFramePr/>
+                <a:graphic xmlns:a="http://schemas.openxmlformats.org/drawingml/2006/main">
+                  <a:graphicData uri="http://schemas.microsoft.com/office/word/2010/wordprocessingGroup">
+                    <wpg:wgp>
+                      <wpg:cNvGrpSpPr/>
+                      <wpg:grpSpPr>
+                        <a:xfrm>
+                          <a:off x="0" y="0"/>
+                          <a:ext cx="1047750" cy="3771900"/>
+                          <a:chOff x="0" y="0"/>
+                          <a:chExt cx="1047750" cy="3771900"/>
+                        </a:xfrm>
+                      </wpg:grpSpPr>
+                      <pic:pic xmlns:pic="http://schemas.openxmlformats.org/drawingml/2006/picture">
+                        <pic:nvPicPr>
+                          <pic:cNvPr id="1" name="Picture 1"/>
+                          <pic:cNvPicPr>
+                            <a:picLocks noChangeAspect="1"/>
+                          </pic:cNvPicPr>
+                        </pic:nvPicPr>
+                        <pic:blipFill>
+                          <a:blip r:embed="rId7">
+                            <a:extLst>
+                              <a:ext uri="{28A0092B-C50C-407E-A947-70E740481C1C}">
+                                <a14:useLocalDpi xmlns:a14="http://schemas.microsoft.com/office/drawing/2010/main" val="0"/>
+                              </a:ext>
+                            </a:extLst>
+                          </a:blip>
+                          <a:stretch>
+                            <a:fillRect/>
+                          </a:stretch>
+                        </pic:blipFill>
+                        <pic:spPr>
+                          <a:xfrm>
+                            <a:off x="0" y="0"/>
+                            <a:ext cx="1047750" cy="3333750"/>
+                          </a:xfrm>
+                          <a:prstGeom prst="rect">
+                            <a:avLst/>
+                          </a:prstGeom>
+                        </pic:spPr>
+                      </pic:pic>
+                      <wps:wsp>
+                        <wps:cNvPr id="2" name="Text Box 2"/>
+                        <wps:cNvSpPr txBox="1"/>
+                        <wps:spPr>
+                          <a:xfrm>
+                            <a:off x="0" y="3381375"/>
+                            <a:ext cx="1047750" cy="390525"/>
+                          </a:xfrm>
+                          <a:prstGeom prst="rect">
+                            <a:avLst/>
+                          </a:prstGeom>
+                          <a:solidFill>
+                            <a:prstClr val="white"/>
+                          </a:solidFill>
+                          <a:ln>
+                            <a:noFill/>
+                          </a:ln>
+                          <a:effectLst/>
+                        </wps:spPr>
+                        <wps:txbx>
+                          <w:txbxContent>
+                            <w:p>
+                              <w:pPr>
+                                <w:pStyle w:val="Caption"/>
+                                <w:rPr>
+                                  <w:rFonts w:ascii="Times New Roman" w:eastAsia="Times New Roman" w:hAnsi="Times New Roman" w:cs="Times New Roman"/>
+                                  <w:noProof/>
+                                  <w:sz w:val="24"/>
+                                  <w:szCs w:val="24"/>
+                                </w:rPr>
+                              </w:pPr>
+                              <w:r>
+                                <w:t xml:space="preserve">Figure </w:t>
+                              </w:r>
+                              <w:fldSimple w:instr=" SEQ Figure \* ARABIC ">
+                                <w:r>
+                                  <w:rPr>
+                                    <w:noProof/>
+                                  </w:rPr>
+                                  <w:t>1</w:t>
+                                </w:r>
+                              </w:fldSimple>
+                              <w:r>
+                                <w:t xml:space="preserve"> - Counts for the poisonous vs. edible</w:t>
+                              </w:r>
+                            </w:p>
+                          </w:txbxContent>
+                        </wps:txbx>
+                        <wps:bodyPr rot="0" spcFirstLastPara="0" vertOverflow="overflow" horzOverflow="overflow" vert="horz" wrap="square" lIns="0" tIns="0" rIns="0" bIns="0" numCol="1" spcCol="0" rtlCol="0" fromWordArt="0" anchor="t" anchorCtr="0" forceAA="0" compatLnSpc="1">
+                          <a:prstTxWarp prst="textNoShape">
+                            <a:avLst/>
+                          </a:prstTxWarp>
+                          <a:noAutofit/>
+                        </wps:bodyPr>
+                      </wps:wsp>
+                    </wpg:wgp>
+                  </a:graphicData>
+                </a:graphic>
+                <wp14:sizeRelV relativeFrom="margin">
+                  <wp14:pctHeight>0</wp14:pctHeight>
+                </wp14:sizeRelV>
+              </wp:anchor>
+            </w:drawing>
+          </mc:Choice>
+          <mc:Fallback>
+            <w:pict>
+              <v:group id="Group 3" o:spid="_x0000_s1026" style="position:absolute;left:0;text-align:left;margin-left:386.25pt;margin-top:5.3pt;width:82.5pt;height:297pt;z-index:251660288;mso-height-relative:margin" coordsize="10477,37719" o:gfxdata="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">
+                <v:shapetype id="_x0000_t75" coordsize="21600,21600" o:spt="75" o:preferrelative="t" path="m@4@5l@4@11@9@11@9@5xe" filled="f" stroked="f">
+                  <v:stroke joinstyle="miter"/>
+                  <v:formulas>
+                    <v:f eqn="if lineDrawn pixelLineWidth 0"/>
+                    <v:f eqn="sum @0 1 0"/>
+                    <v:f eqn="sum 0 0 @1"/>
+                    <v:f eqn="prod @2 1 2"/>
+                    <v:f eqn="prod @3 21600 pixelWidth"/>
+                    <v:f eqn="prod @3 21600 pixelHeight"/>
+                    <v:f eqn="sum @0 0 1"/>
+                    <v:f eqn="prod @6 1 2"/>
+                    <v:f eqn="prod @7 21600 pixelWidth"/>
+                    <v:f eqn="sum @8 21600 0"/>
+                    <v:f eqn="prod @7 21600 pixelHeight"/>
+                    <v:f eqn="sum @10 21600 0"/>
+                  </v:formulas>
+                  <v:path o:extrusionok="f" gradientshapeok="t" o:connecttype="rect"/>
+                  <o:lock v:ext="edit" aspectratio="t"/>
+                </v:shapetype>
+                <v:shape id="Picture 1" o:spid="_x0000_s1027" type="#_x0000_t75" style="position:absolute;width:10477;height:33337;visibility:visible;mso-wrap-style:square" o:gfxdata="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">
+                  <v:imagedata r:id="rId8" o:title=""/>
+                  <v:path arrowok="t"/>
+                </v:shape>
+                <v:shapetype id="_x0000_t202" coordsize="21600,21600" o:spt="202" path="m,l,21600r21600,l21600,xe">
+                  <v:stroke joinstyle="miter"/>
+                  <v:path gradientshapeok="t" o:connecttype="rect"/>
+                </v:shapetype>
+                <v:shape id="Text Box 2" o:spid="_x0000_s1028" type="#_x0000_t202" style="position:absolute;top:33813;width:10477;height:3906;visibility:visible;mso-wrap-style:square;v-text-anchor:top" o:gfxdata="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" stroked="f">
+                  <v:textbox inset="0,0,0,0">
+                    <w:txbxContent>
+                      <w:p>
+                        <w:pPr>
+                          <w:pStyle w:val="Caption"/>
+                          <w:rPr>
+                            <w:rFonts w:ascii="Times New Roman" w:eastAsia="Times New Roman" w:hAnsi="Times New Roman" w:cs="Times New Roman"/>
+                            <w:noProof/>
+                            <w:sz w:val="24"/>
+                            <w:szCs w:val="24"/>
+                          </w:rPr>
+                        </w:pPr>
+                        <w:r>
+                          <w:t xml:space="preserve">Figure </w:t>
+                        </w:r>
+                        <w:fldSimple w:instr=" SEQ Figure \* ARABIC ">
+                          <w:r>
+                            <w:rPr>
+                              <w:noProof/>
+                            </w:rPr>
+                            <w:t>1</w:t>
+                          </w:r>
+                        </w:fldSimple>
+                        <w:r>
+                          <w:t xml:space="preserve"> - Counts for the poisonous vs. edible</w:t>
+                        </w:r>
+                      </w:p>
+                    </w:txbxContent>
+                  </v:textbox>
+                </v:shape>
+                <w10:wrap type="square"/>
+              </v:group>
+            </w:pict>
+          </mc:Fallback>
+        </mc:AlternateContent>
+      </w:r>
+      <w:r>
+        <w:rPr>
+          <w:rFonts w:ascii="Times New Roman" w:eastAsia="Times New Roman" w:hAnsi="Times New Roman" w:cs="Times New Roman"/>
+          <w:sz w:val="24"/>
+          <w:szCs w:val="24"/>
+        </w:rPr>
+        <w:t>Can you generate summary statistics that help describe the data?</w:t>
+      </w:r>
     </w:p>
     <w:p>
+      <w:pPr>
+        <w:pStyle w:val="ListParagraph"/>
+        <w:spacing w:before="100" w:beforeAutospacing="1" w:after="100" w:afterAutospacing="1" w:line="480" w:lineRule="auto"/>
+        <w:rPr>
+          <w:rFonts w:ascii="Times New Roman" w:eastAsia="Times New Roman" w:hAnsi="Times New Roman" w:cs="Times New Roman"/>
+          <w:sz w:val="24"/>
+          <w:szCs w:val="24"/>
+        </w:rPr>
+      </w:pPr>
+      <w:r>
+        <w:rPr>
+          <w:rFonts w:ascii="Times New Roman" w:eastAsia="Times New Roman" w:hAnsi="Times New Roman" w:cs="Times New Roman"/>
+          <w:sz w:val="24"/>
+          <w:szCs w:val="24"/>
+        </w:rPr>
+        <w:t>The first thing I did was</w:t>
+      </w:r>
+      <w:r>
+        <w:rPr>
+          <w:rFonts w:ascii="Times New Roman" w:eastAsia="Times New Roman" w:hAnsi="Times New Roman" w:cs="Times New Roman"/>
+          <w:sz w:val="24"/>
+          <w:szCs w:val="24"/>
+        </w:rPr>
+        <w:t xml:space="preserve"> put the data into K</w:t>
+      </w:r>
+      <w:r>
+        <w:rPr>
+          <w:rFonts w:ascii="Times New Roman" w:eastAsia="Times New Roman" w:hAnsi="Times New Roman" w:cs="Times New Roman"/>
+          <w:sz w:val="24"/>
+          <w:szCs w:val="24"/>
+        </w:rPr>
+        <w:t xml:space="preserve">nime to generate the statistics </w:t>
+      </w:r>
+      <w:r>
+        <w:rPr>
+          <w:rFonts w:ascii="Times New Roman" w:eastAsia="Times New Roman" w:hAnsi="Times New Roman" w:cs="Times New Roman"/>
+          <w:sz w:val="24"/>
+          <w:szCs w:val="24"/>
+        </w:rPr>
+        <w:t>which didn’t give me much in terms of results</w:t>
+      </w:r>
+      <w:r>
+        <w:rPr>
+          <w:rFonts w:ascii="Times New Roman" w:eastAsia="Times New Roman" w:hAnsi="Times New Roman" w:cs="Times New Roman"/>
+          <w:sz w:val="24"/>
+          <w:szCs w:val="24"/>
+        </w:rPr>
+        <w:t>.</w:t>
+      </w:r>
+      <w:r>
+        <w:rPr>
+          <w:rFonts w:ascii="Times New Roman" w:eastAsia="Times New Roman" w:hAnsi="Times New Roman" w:cs="Times New Roman"/>
+          <w:sz w:val="24"/>
+          <w:szCs w:val="24"/>
+        </w:rPr>
+        <w:t xml:space="preserve"> </w:t>
+      </w:r>
+      <w:r>
+        <w:rPr>
+          <w:rFonts w:ascii="Times New Roman" w:eastAsia="Times New Roman" w:hAnsi="Times New Roman" w:cs="Times New Roman"/>
+          <w:sz w:val="24"/>
+          <w:szCs w:val="24"/>
+        </w:rPr>
+        <w:t>One</w:t>
+      </w:r>
+      <w:r>
+        <w:rPr>
+          <w:rFonts w:ascii="Times New Roman" w:eastAsia="Times New Roman" w:hAnsi="Times New Roman" w:cs="Times New Roman"/>
+          <w:sz w:val="24"/>
+          <w:szCs w:val="24"/>
+        </w:rPr>
+        <w:t xml:space="preserve"> statistic I was able to display </w:t>
+      </w:r>
+      <w:r>
+        <w:rPr>
+          <w:rFonts w:ascii="Times New Roman" w:eastAsia="Times New Roman" w:hAnsi="Times New Roman" w:cs="Times New Roman"/>
+          <w:sz w:val="24"/>
+          <w:szCs w:val="24"/>
+        </w:rPr>
+        <w:t xml:space="preserve">were the counts of each </w:t>
+      </w:r>
+      <w:r>
+        <w:rPr>
+          <w:rFonts w:ascii="Times New Roman" w:eastAsia="Times New Roman" w:hAnsi="Times New Roman" w:cs="Times New Roman"/>
+          <w:sz w:val="24"/>
+          <w:szCs w:val="24"/>
+        </w:rPr>
+        <w:t>part of each attribute</w:t>
+      </w:r>
+      <w:r>
+        <w:rPr>
+          <w:rFonts w:ascii="Times New Roman" w:eastAsia="Times New Roman" w:hAnsi="Times New Roman" w:cs="Times New Roman"/>
+          <w:sz w:val="24"/>
+          <w:szCs w:val="24"/>
+        </w:rPr>
+        <w:t>.</w:t>
+      </w:r>
+      <w:r>
+        <w:rPr>
+          <w:rFonts w:ascii="Times New Roman" w:eastAsia="Times New Roman" w:hAnsi="Times New Roman" w:cs="Times New Roman"/>
+          <w:sz w:val="24"/>
+          <w:szCs w:val="24"/>
+        </w:rPr>
+        <w:t xml:space="preserve"> For example, </w:t>
+      </w:r>
+      <w:r>
+        <w:rPr>
+          <w:rFonts w:ascii="Times New Roman" w:eastAsia="Times New Roman" w:hAnsi="Times New Roman" w:cs="Times New Roman"/>
+          <w:sz w:val="24"/>
+          <w:szCs w:val="24"/>
+        </w:rPr>
+        <w:t>poisonous vs. edible mushrooms;</w:t>
+      </w:r>
+      <w:r>
+        <w:rPr>
+          <w:rFonts w:ascii="Times New Roman" w:eastAsia="Times New Roman" w:hAnsi="Times New Roman" w:cs="Times New Roman"/>
+          <w:sz w:val="24"/>
+          <w:szCs w:val="24"/>
+        </w:rPr>
+        <w:t xml:space="preserve"> t</w:t>
+      </w:r>
+      <w:r>
+        <w:rPr>
+          <w:rFonts w:ascii="Times New Roman" w:eastAsia="Times New Roman" w:hAnsi="Times New Roman" w:cs="Times New Roman"/>
+          <w:sz w:val="24"/>
+          <w:szCs w:val="24"/>
+        </w:rPr>
+        <w:t xml:space="preserve">here are more </w:t>
+      </w:r>
+      <w:r>
+        <w:rPr>
+          <w:rFonts w:ascii="Times New Roman" w:eastAsia="Times New Roman" w:hAnsi="Times New Roman" w:cs="Times New Roman"/>
+          <w:sz w:val="24"/>
+          <w:szCs w:val="24"/>
+        </w:rPr>
+        <w:t>edible mushrooms</w:t>
+      </w:r>
+      <w:r>
+        <w:rPr>
+          <w:rFonts w:ascii="Times New Roman" w:eastAsia="Times New Roman" w:hAnsi="Times New Roman" w:cs="Times New Roman"/>
+          <w:sz w:val="24"/>
+          <w:szCs w:val="24"/>
+        </w:rPr>
+        <w:t xml:space="preserve"> (approximately 51.8% or 4208 mushrooms)</w:t>
+      </w:r>
+      <w:r>
+        <w:rPr>
+          <w:rFonts w:ascii="Times New Roman" w:eastAsia="Times New Roman" w:hAnsi="Times New Roman" w:cs="Times New Roman"/>
+          <w:sz w:val="24"/>
+          <w:szCs w:val="24"/>
+        </w:rPr>
+        <w:t xml:space="preserve"> in this dataset than there are </w:t>
+      </w:r>
+      <w:r>
+        <w:rPr>
+          <w:rFonts w:ascii="Times New Roman" w:eastAsia="Times New Roman" w:hAnsi="Times New Roman" w:cs="Times New Roman"/>
+          <w:sz w:val="24"/>
+          <w:szCs w:val="24"/>
+        </w:rPr>
+        <w:t>poisonous</w:t>
+      </w:r>
+      <w:r>
+        <w:rPr>
+          <w:rFonts w:ascii="Times New Roman" w:eastAsia="Times New Roman" w:hAnsi="Times New Roman" w:cs="Times New Roman"/>
+          <w:sz w:val="24"/>
+          <w:szCs w:val="24"/>
+        </w:rPr>
+        <w:t xml:space="preserve"> (approximately 48.2% or 3916 mushrooms).</w:t>
+      </w:r>
+      <w:r>
+        <w:rPr>
+          <w:rFonts w:ascii="Times New Roman" w:eastAsia="Times New Roman" w:hAnsi="Times New Roman" w:cs="Times New Roman"/>
+          <w:sz w:val="24"/>
+          <w:szCs w:val="24"/>
+        </w:rPr>
+        <w:t xml:space="preserve"> For the </w:t>
+      </w:r>
+      <w:r>
+        <w:rPr>
+          <w:rFonts w:ascii="Times New Roman" w:eastAsia="Times New Roman" w:hAnsi="Times New Roman" w:cs="Times New Roman"/>
+          <w:sz w:val="24"/>
+          <w:szCs w:val="24"/>
+        </w:rPr>
+        <w:t>dataset in general i</w:t>
+      </w:r>
+      <w:r>
+        <w:rPr>
+          <w:rFonts w:ascii="Times New Roman" w:eastAsia="Times New Roman" w:hAnsi="Times New Roman" w:cs="Times New Roman"/>
+          <w:sz w:val="24"/>
+          <w:szCs w:val="24"/>
+        </w:rPr>
+        <w:t>t is hard to generate summary statistics that describe the data</w:t>
+      </w:r>
+      <w:r>
+        <w:rPr>
+          <w:rFonts w:ascii="Times New Roman" w:eastAsia="Times New Roman" w:hAnsi="Times New Roman" w:cs="Times New Roman"/>
+          <w:sz w:val="24"/>
+          <w:szCs w:val="24"/>
+        </w:rPr>
+        <w:t>, besides the counts</w:t>
+      </w:r>
+      <w:r>
+        <w:rPr>
+          <w:rFonts w:ascii="Times New Roman" w:eastAsia="Times New Roman" w:hAnsi="Times New Roman" w:cs="Times New Roman"/>
+          <w:sz w:val="24"/>
+          <w:szCs w:val="24"/>
+        </w:rPr>
+        <w:t xml:space="preserve">. </w:t>
+      </w:r>
+      <w:r>
+        <w:rPr>
+          <w:rFonts w:ascii="Times New Roman" w:eastAsia="Times New Roman" w:hAnsi="Times New Roman" w:cs="Times New Roman"/>
+          <w:sz w:val="24"/>
+          <w:szCs w:val="24"/>
+        </w:rPr>
+        <w:t xml:space="preserve">The reason it is hard to do this is because </w:t>
+      </w:r>
+      <w:r>
+        <w:rPr>
+          <w:rFonts w:ascii="Times New Roman" w:eastAsia="Times New Roman" w:hAnsi="Times New Roman" w:cs="Times New Roman"/>
+          <w:sz w:val="24"/>
+          <w:szCs w:val="24"/>
+        </w:rPr>
+        <w:t>the data is nominal.</w:t>
+      </w:r>
+      <w:r>
+        <w:rPr>
+          <w:rFonts w:ascii="Times New Roman" w:eastAsia="Times New Roman" w:hAnsi="Times New Roman" w:cs="Times New Roman"/>
+          <w:sz w:val="24"/>
+          <w:szCs w:val="24"/>
+        </w:rPr>
+        <w:t xml:space="preserve"> </w:t>
+      </w:r>
+      <w:r>
+        <w:rPr>
+          <w:rFonts w:ascii="Times New Roman" w:eastAsia="Times New Roman" w:hAnsi="Times New Roman" w:cs="Times New Roman"/>
+          <w:sz w:val="24"/>
+          <w:szCs w:val="24"/>
+        </w:rPr>
+        <w:t>But,</w:t>
+      </w:r>
+      <w:r>
+        <w:rPr>
+          <w:rFonts w:ascii="Times New Roman" w:eastAsia="Times New Roman" w:hAnsi="Times New Roman" w:cs="Times New Roman"/>
+          <w:sz w:val="24"/>
+          <w:szCs w:val="24"/>
+        </w:rPr>
+        <w:t xml:space="preserve"> </w:t>
+      </w:r>
+      <w:r>
+        <w:rPr>
+          <w:rFonts w:ascii="Times New Roman" w:eastAsia="Times New Roman" w:hAnsi="Times New Roman" w:cs="Times New Roman"/>
+          <w:sz w:val="24"/>
+          <w:szCs w:val="24"/>
+        </w:rPr>
+        <w:t xml:space="preserve">the data can only be changed into </w:t>
+      </w:r>
+      <w:r>
+        <w:rPr>
+          <w:rFonts w:ascii="Times New Roman" w:eastAsia="Times New Roman" w:hAnsi="Times New Roman" w:cs="Times New Roman"/>
+          <w:sz w:val="24"/>
+          <w:szCs w:val="24"/>
+        </w:rPr>
+        <w:t>binary</w:t>
+      </w:r>
+      <w:r>
+        <w:rPr>
+          <w:rFonts w:ascii="Times New Roman" w:eastAsia="Times New Roman" w:hAnsi="Times New Roman" w:cs="Times New Roman"/>
+          <w:sz w:val="24"/>
+          <w:szCs w:val="24"/>
+        </w:rPr>
+        <w:t>. Since it</w:t>
+      </w:r>
+      <w:r>
+        <w:rPr>
+          <w:rFonts w:ascii="Times New Roman" w:eastAsia="Times New Roman" w:hAnsi="Times New Roman" w:cs="Times New Roman"/>
+          <w:sz w:val="24"/>
+          <w:szCs w:val="24"/>
+        </w:rPr>
+        <w:t xml:space="preserve"> either it does or it doesn’t have grooves </w:t>
+      </w:r>
+      <w:r>
+        <w:rPr>
+          <w:rFonts w:ascii="Times New Roman" w:eastAsia="Times New Roman" w:hAnsi="Times New Roman" w:cs="Times New Roman"/>
+          <w:sz w:val="24"/>
+          <w:szCs w:val="24"/>
+        </w:rPr>
+        <w:t>in its cap-surface</w:t>
+      </w:r>
+      <w:r>
+        <w:rPr>
+          <w:rFonts w:ascii="Times New Roman" w:eastAsia="Times New Roman" w:hAnsi="Times New Roman" w:cs="Times New Roman"/>
+          <w:sz w:val="24"/>
+          <w:szCs w:val="24"/>
+        </w:rPr>
+        <w:t>,</w:t>
+      </w:r>
+      <w:r>
+        <w:rPr>
+          <w:rFonts w:ascii="Times New Roman" w:eastAsia="Times New Roman" w:hAnsi="Times New Roman" w:cs="Times New Roman"/>
+          <w:sz w:val="24"/>
+          <w:szCs w:val="24"/>
+        </w:rPr>
+        <w:t xml:space="preserve"> for example.</w:t>
+      </w:r>
+      <w:r>
+        <w:rPr>
+          <w:rFonts w:ascii="Times New Roman" w:eastAsia="Times New Roman" w:hAnsi="Times New Roman" w:cs="Times New Roman"/>
+          <w:sz w:val="24"/>
+          <w:szCs w:val="24"/>
+        </w:rPr>
+        <w:t xml:space="preserve"> </w:t>
+      </w:r>
+      <w:r>
+        <w:rPr>
+          <w:rFonts w:ascii="Times New Roman" w:eastAsia="Times New Roman" w:hAnsi="Times New Roman" w:cs="Times New Roman"/>
+          <w:sz w:val="24"/>
+          <w:szCs w:val="24"/>
+        </w:rPr>
+        <w:t xml:space="preserve">I decided to use a column </w:t>
+      </w:r>
+      <w:r>
+        <w:rPr>
+          <w:rFonts w:ascii="Times New Roman" w:eastAsia="Times New Roman" w:hAnsi="Times New Roman" w:cs="Times New Roman"/>
+          <w:sz w:val="24"/>
+          <w:szCs w:val="24"/>
+        </w:rPr>
+        <w:t xml:space="preserve">transform called One2Many. </w:t>
+      </w:r>
+      <w:r>
+        <w:rPr>
+          <w:rFonts w:ascii="Times New Roman" w:eastAsia="Times New Roman" w:hAnsi="Times New Roman" w:cs="Times New Roman"/>
+          <w:sz w:val="24"/>
+          <w:szCs w:val="24"/>
+        </w:rPr>
+        <w:t>This transform split up the data into many binary columns so that I could try running the summa</w:t>
+      </w:r>
+      <w:r>
+        <w:rPr>
+          <w:rFonts w:ascii="Times New Roman" w:eastAsia="Times New Roman" w:hAnsi="Times New Roman" w:cs="Times New Roman"/>
+          <w:sz w:val="24"/>
+          <w:szCs w:val="24"/>
+        </w:rPr>
+        <w:t xml:space="preserve">ry statistics on it once again. </w:t>
+      </w:r>
+      <w:r>
+        <w:rPr>
+          <w:rFonts w:ascii="Times New Roman" w:eastAsia="Times New Roman" w:hAnsi="Times New Roman" w:cs="Times New Roman"/>
+          <w:sz w:val="24"/>
+          <w:szCs w:val="24"/>
+        </w:rPr>
+        <w:t xml:space="preserve">So at this point the data has a separate column for each value of each attribute. </w:t>
+      </w:r>
+      <w:r>
+        <w:rPr>
+          <w:rFonts w:ascii="Times New Roman" w:eastAsia="Times New Roman" w:hAnsi="Times New Roman" w:cs="Times New Roman"/>
+          <w:sz w:val="24"/>
+          <w:szCs w:val="24"/>
+        </w:rPr>
+        <w:t>The statistics generated with these new columns</w:t>
+      </w:r>
+      <w:r>
+        <w:rPr>
+          <w:rFonts w:ascii="Times New Roman" w:eastAsia="Times New Roman" w:hAnsi="Times New Roman" w:cs="Times New Roman"/>
+          <w:sz w:val="24"/>
+          <w:szCs w:val="24"/>
+        </w:rPr>
+        <w:t xml:space="preserve"> </w:t>
+      </w:r>
+      <w:r>
+        <w:rPr>
+          <w:rFonts w:ascii="Times New Roman" w:eastAsia="Times New Roman" w:hAnsi="Times New Roman" w:cs="Times New Roman"/>
+          <w:sz w:val="24"/>
+          <w:szCs w:val="24"/>
+        </w:rPr>
+        <w:t>didn’t really help much eit</w:t>
+      </w:r>
+      <w:r>
+        <w:rPr>
+          <w:rFonts w:ascii="Times New Roman" w:eastAsia="Times New Roman" w:hAnsi="Times New Roman" w:cs="Times New Roman"/>
+          <w:sz w:val="24"/>
+          <w:szCs w:val="24"/>
+        </w:rPr>
+        <w:t>her. They do show the number of mushrooms per feature, but</w:t>
+      </w:r>
+      <w:r>
+        <w:rPr>
+          <w:rFonts w:ascii="Times New Roman" w:eastAsia="Times New Roman" w:hAnsi="Times New Roman" w:cs="Times New Roman"/>
+          <w:sz w:val="24"/>
+          <w:szCs w:val="24"/>
+        </w:rPr>
+        <w:t xml:space="preserve"> I had that information before and since they’re binary the min and max don’t matter. </w:t>
+      </w:r>
+      <w:r>
+        <w:rPr>
+          <w:rFonts w:ascii="Times New Roman" w:eastAsia="Times New Roman" w:hAnsi="Times New Roman" w:cs="Times New Roman"/>
+          <w:sz w:val="24"/>
+          <w:szCs w:val="24"/>
+        </w:rPr>
+        <w:t>Also, the stan</w:t>
+      </w:r>
+      <w:r>
+        <w:rPr>
+          <w:rFonts w:ascii="Times New Roman" w:eastAsia="Times New Roman" w:hAnsi="Times New Roman" w:cs="Times New Roman"/>
+          <w:sz w:val="24"/>
+          <w:szCs w:val="24"/>
+        </w:rPr>
+        <w:t xml:space="preserve">dard deviation and variance aren’t all that useful. </w:t>
+      </w:r>
+      <w:r>
+        <w:rPr>
+          <w:rFonts w:ascii="Times New Roman" w:eastAsia="Times New Roman" w:hAnsi="Times New Roman" w:cs="Times New Roman"/>
+          <w:sz w:val="24"/>
+          <w:szCs w:val="24"/>
+        </w:rPr>
+        <w:t xml:space="preserve">At this point, due to the features of the data, I think it’s safe to conclude that </w:t>
+      </w:r>
+      <w:r>
+        <w:rPr>
+          <w:rFonts w:ascii="Times New Roman" w:eastAsia="Times New Roman" w:hAnsi="Times New Roman" w:cs="Times New Roman"/>
+          <w:sz w:val="24"/>
+          <w:szCs w:val="24"/>
+        </w:rPr>
+        <w:t xml:space="preserve">interesting </w:t>
+      </w:r>
+      <w:r>
+        <w:rPr>
+          <w:rFonts w:ascii="Times New Roman" w:eastAsia="Times New Roman" w:hAnsi="Times New Roman" w:cs="Times New Roman"/>
+          <w:sz w:val="24"/>
+          <w:szCs w:val="24"/>
+        </w:rPr>
+        <w:t>summary statistics that describe this data cannot be generated.</w:t>
+      </w:r>
+    </w:p>
+    <w:p>
+      <w:pPr>
+        <w:pStyle w:val="ListParagraph"/>
+        <w:spacing w:before="100" w:beforeAutospacing="1" w:after="100" w:afterAutospacing="1" w:line="480" w:lineRule="auto"/>
+        <w:rPr>
+          <w:rFonts w:ascii="Times New Roman" w:eastAsia="Times New Roman" w:hAnsi="Times New Roman" w:cs="Times New Roman"/>
+          <w:sz w:val="24"/>
+          <w:szCs w:val="24"/>
+        </w:rPr>
+      </w:pPr>
+    </w:p>
+    <w:p>
+      <w:pPr>
+        <w:pStyle w:val="ListParagraph"/>
+        <w:numPr>
+          <w:ilvl w:val="0"/>
+          <w:numId w:val="2"/>
+        </w:numPr>
+        <w:spacing w:before="100" w:beforeAutospacing="1" w:after="100" w:afterAutospacing="1" w:line="480" w:lineRule="auto"/>
+        <w:rPr>
+          <w:rFonts w:ascii="Times New Roman" w:eastAsia="Times New Roman" w:hAnsi="Times New Roman" w:cs="Times New Roman"/>
+          <w:sz w:val="24"/>
+          <w:szCs w:val="24"/>
+        </w:rPr>
+      </w:pPr>
+      <w:r>
+        <w:rPr>
+          <w:rFonts w:ascii="Times New Roman" w:eastAsia="Times New Roman" w:hAnsi="Times New Roman" w:cs="Times New Roman"/>
+          <w:sz w:val="24"/>
+          <w:szCs w:val="24"/>
+        </w:rPr>
+        <w:lastRenderedPageBreak/>
+        <w:t>Can the edible and poisonous data objects be distilled into groups?</w:t>
+      </w:r>
+    </w:p>
+    <w:p>
+      <w:pPr>
+        <w:pStyle w:val="ListParagraph"/>
+        <w:spacing w:before="100" w:beforeAutospacing="1" w:after="100" w:afterAutospacing="1" w:line="480" w:lineRule="auto"/>
+        <w:rPr>
+          <w:rFonts w:ascii="Times New Roman" w:eastAsia="Times New Roman" w:hAnsi="Times New Roman" w:cs="Times New Roman"/>
+          <w:sz w:val="24"/>
+          <w:szCs w:val="24"/>
+        </w:rPr>
+      </w:pPr>
+      <w:r>
+        <w:rPr>
+          <w:rFonts w:ascii="Times New Roman" w:eastAsia="Times New Roman" w:hAnsi="Times New Roman" w:cs="Times New Roman"/>
+          <w:sz w:val="24"/>
+          <w:szCs w:val="24"/>
+        </w:rPr>
+        <w:t xml:space="preserve">For this question, my first thought was to try to cluster the data. </w:t>
+      </w:r>
+      <w:r>
+        <w:rPr>
+          <w:rFonts w:ascii="Times New Roman" w:eastAsia="Times New Roman" w:hAnsi="Times New Roman" w:cs="Times New Roman"/>
+          <w:sz w:val="24"/>
+          <w:szCs w:val="24"/>
+        </w:rPr>
+        <w:t xml:space="preserve">My mind automatically went to K-means. </w:t>
+      </w:r>
       <w:bookmarkStart w:id="0" w:name="_GoBack"/>
       <w:bookmarkEnd w:id="0"/>
+    </w:p>
+    <w:p>
+      <w:pPr>
+        <w:pStyle w:val="ListParagraph"/>
+        <w:spacing w:before="100" w:beforeAutospacing="1" w:after="100" w:afterAutospacing="1" w:line="480" w:lineRule="auto"/>
+        <w:rPr>
+          <w:rFonts w:ascii="Times New Roman" w:eastAsia="Times New Roman" w:hAnsi="Times New Roman" w:cs="Times New Roman"/>
+          <w:sz w:val="24"/>
+          <w:szCs w:val="24"/>
+        </w:rPr>
+      </w:pPr>
+    </w:p>
+    <w:p>
+      <w:pPr>
+        <w:pStyle w:val="ListParagraph"/>
+        <w:spacing w:before="100" w:beforeAutospacing="1" w:after="100" w:afterAutospacing="1" w:line="480" w:lineRule="auto"/>
+        <w:rPr>
+          <w:rFonts w:ascii="Times New Roman" w:eastAsia="Times New Roman" w:hAnsi="Times New Roman" w:cs="Times New Roman"/>
+          <w:sz w:val="24"/>
+          <w:szCs w:val="24"/>
+        </w:rPr>
+      </w:pPr>
+    </w:p>
+    <w:p>
+      <w:pPr>
+        <w:pStyle w:val="ListParagraph"/>
+        <w:numPr>
+          <w:ilvl w:val="0"/>
+          <w:numId w:val="2"/>
+        </w:numPr>
+        <w:spacing w:before="100" w:beforeAutospacing="1" w:after="100" w:afterAutospacing="1" w:line="480" w:lineRule="auto"/>
+        <w:rPr>
+          <w:rFonts w:ascii="Times New Roman" w:eastAsia="Times New Roman" w:hAnsi="Times New Roman" w:cs="Times New Roman"/>
+          <w:sz w:val="24"/>
+          <w:szCs w:val="24"/>
+        </w:rPr>
+      </w:pPr>
+      <w:r>
+        <w:rPr>
+          <w:rFonts w:ascii="Times New Roman" w:eastAsia="Times New Roman" w:hAnsi="Times New Roman" w:cs="Times New Roman"/>
+          <w:sz w:val="24"/>
+          <w:szCs w:val="24"/>
+        </w:rPr>
+        <w:t>Can a classification model be created that can predict whether a mushroom is edible or poisonous?</w:t>
+      </w:r>
+    </w:p>
+    <w:p>
+      <w:pPr>
+        <w:pStyle w:val="ListParagraph"/>
+        <w:spacing w:before="100" w:beforeAutospacing="1" w:after="100" w:afterAutospacing="1" w:line="480" w:lineRule="auto"/>
+        <w:rPr>
+          <w:rFonts w:ascii="Times New Roman" w:eastAsia="Times New Roman" w:hAnsi="Times New Roman" w:cs="Times New Roman"/>
+          <w:sz w:val="24"/>
+          <w:szCs w:val="24"/>
+        </w:rPr>
+      </w:pPr>
+    </w:p>
+    <w:p>
+      <w:pPr>
+        <w:pStyle w:val="ListParagraph"/>
+        <w:spacing w:before="100" w:beforeAutospacing="1" w:after="100" w:afterAutospacing="1" w:line="480" w:lineRule="auto"/>
+        <w:rPr>
+          <w:rFonts w:ascii="Times New Roman" w:eastAsia="Times New Roman" w:hAnsi="Times New Roman" w:cs="Times New Roman"/>
+          <w:sz w:val="24"/>
+          <w:szCs w:val="24"/>
+        </w:rPr>
+      </w:pPr>
+      <w:r>
+        <w:rPr>
+          <w:rFonts w:ascii="Times New Roman" w:eastAsia="Times New Roman" w:hAnsi="Times New Roman" w:cs="Times New Roman"/>
+          <w:sz w:val="24"/>
+          <w:szCs w:val="24"/>
+        </w:rPr>
+        <w:t xml:space="preserve">When I first began this problem I went through a couple different options of classification in my head. </w:t>
+      </w:r>
+      <w:r>
+        <w:rPr>
+          <w:rFonts w:ascii="Times New Roman" w:eastAsia="Times New Roman" w:hAnsi="Times New Roman" w:cs="Times New Roman"/>
+          <w:sz w:val="24"/>
+          <w:szCs w:val="24"/>
+        </w:rPr>
+        <w:t xml:space="preserve">I thought about trying a decision tree, nearest neighbor, </w:t>
+      </w:r>
+      <w:r>
+        <w:rPr>
+          <w:rFonts w:ascii="Times New Roman" w:eastAsia="Times New Roman" w:hAnsi="Times New Roman" w:cs="Times New Roman"/>
+          <w:sz w:val="24"/>
+          <w:szCs w:val="24"/>
+        </w:rPr>
+        <w:t xml:space="preserve">and a rule based classifier. </w:t>
+      </w:r>
+      <w:r>
+        <w:rPr>
+          <w:rFonts w:ascii="Times New Roman" w:eastAsia="Times New Roman" w:hAnsi="Times New Roman" w:cs="Times New Roman"/>
+          <w:sz w:val="24"/>
+          <w:szCs w:val="24"/>
+        </w:rPr>
+        <w:t>I decide</w:t>
+      </w:r>
+      <w:r>
+        <w:rPr>
+          <w:rFonts w:ascii="Times New Roman" w:eastAsia="Times New Roman" w:hAnsi="Times New Roman" w:cs="Times New Roman"/>
+          <w:sz w:val="24"/>
+          <w:szCs w:val="24"/>
+        </w:rPr>
+        <w:t xml:space="preserve">d on a decision tree because the data can be discretized and, hopefully, </w:t>
+      </w:r>
+      <w:r>
+        <w:rPr>
+          <w:rFonts w:ascii="Times New Roman" w:eastAsia="Times New Roman" w:hAnsi="Times New Roman" w:cs="Times New Roman"/>
+          <w:sz w:val="24"/>
+          <w:szCs w:val="24"/>
+        </w:rPr>
+        <w:t xml:space="preserve">predict whether a mushroom is edible or poisonous based on different attributes. </w:t>
+      </w:r>
+      <w:r>
+        <w:rPr>
+          <w:rFonts w:ascii="Times New Roman" w:eastAsia="Times New Roman" w:hAnsi="Times New Roman" w:cs="Times New Roman"/>
+          <w:sz w:val="24"/>
+          <w:szCs w:val="24"/>
+        </w:rPr>
+        <w:t>At this point I loaded the data into Knime and add</w:t>
+      </w:r>
+      <w:r>
+        <w:rPr>
+          <w:rFonts w:ascii="Times New Roman" w:eastAsia="Times New Roman" w:hAnsi="Times New Roman" w:cs="Times New Roman"/>
+          <w:sz w:val="24"/>
+          <w:szCs w:val="24"/>
+        </w:rPr>
+        <w:t xml:space="preserve">ed a decision tree learner node. </w:t>
+      </w:r>
+      <w:r>
+        <w:rPr>
+          <w:rFonts w:ascii="Times New Roman" w:eastAsia="Times New Roman" w:hAnsi="Times New Roman" w:cs="Times New Roman"/>
+          <w:sz w:val="24"/>
+          <w:szCs w:val="24"/>
+        </w:rPr>
+        <w:t xml:space="preserve">I configured the node to use the first column as the class name, use gini impurity, and </w:t>
+      </w:r>
+      <w:r>
+        <w:rPr>
+          <w:rFonts w:ascii="Times New Roman" w:eastAsia="Times New Roman" w:hAnsi="Times New Roman" w:cs="Times New Roman"/>
+          <w:sz w:val="24"/>
+          <w:szCs w:val="24"/>
+        </w:rPr>
+        <w:t xml:space="preserve">do it without pruning. </w:t>
+      </w:r>
+      <w:r>
+        <w:rPr>
+          <w:rFonts w:ascii="Times New Roman" w:eastAsia="Times New Roman" w:hAnsi="Times New Roman" w:cs="Times New Roman"/>
+          <w:sz w:val="24"/>
+          <w:szCs w:val="24"/>
+        </w:rPr>
+        <w:t xml:space="preserve">The decision tree actually generated a pretty good classification. </w:t>
+      </w:r>
+      <w:r>
+        <w:rPr>
+          <w:rFonts w:ascii="Times New Roman" w:eastAsia="Times New Roman" w:hAnsi="Times New Roman" w:cs="Times New Roman"/>
+          <w:sz w:val="24"/>
+          <w:szCs w:val="24"/>
+        </w:rPr>
+        <w:t xml:space="preserve">The topmost decision was based on column 5 which is </w:t>
+      </w:r>
+      <w:r>
+        <w:rPr>
+          <w:rFonts w:ascii="Times New Roman" w:eastAsia="Times New Roman" w:hAnsi="Times New Roman" w:cs="Times New Roman"/>
+          <w:sz w:val="24"/>
+          <w:szCs w:val="24"/>
+        </w:rPr>
+        <w:t xml:space="preserve">the odor </w:t>
+      </w:r>
+      <w:r>
+        <w:rPr>
+          <w:rFonts w:ascii="Times New Roman" w:eastAsia="Times New Roman" w:hAnsi="Times New Roman" w:cs="Times New Roman"/>
+          <w:sz w:val="24"/>
+          <w:szCs w:val="24"/>
+        </w:rPr>
+        <w:t xml:space="preserve">of the mushroom. </w:t>
+      </w:r>
+      <w:r>
+        <w:rPr>
+          <w:rFonts w:ascii="Times New Roman" w:eastAsia="Times New Roman" w:hAnsi="Times New Roman" w:cs="Times New Roman"/>
+          <w:sz w:val="24"/>
+          <w:szCs w:val="24"/>
+        </w:rPr>
+        <w:t xml:space="preserve">Using just the discrete values of this column most of the data was split into </w:t>
+      </w:r>
+      <w:r>
+        <w:rPr>
+          <w:rFonts w:ascii="Times New Roman" w:eastAsia="Times New Roman" w:hAnsi="Times New Roman" w:cs="Times New Roman"/>
+          <w:sz w:val="24"/>
+          <w:szCs w:val="24"/>
+        </w:rPr>
+        <w:t xml:space="preserve">poisonous or edible clearly. The only value it did not cleanly separate was </w:t>
+      </w:r>
+      <w:r>
+        <w:rPr>
+          <w:rFonts w:ascii="Times New Roman" w:eastAsia="Times New Roman" w:hAnsi="Times New Roman" w:cs="Times New Roman"/>
+          <w:sz w:val="24"/>
+          <w:szCs w:val="24"/>
+        </w:rPr>
+        <w:t xml:space="preserve">an odor of None. </w:t>
+      </w:r>
+    </w:p>
+    <w:p>
+      <w:pPr>
+        <w:pStyle w:val="ListParagraph"/>
+        <w:spacing w:before="100" w:beforeAutospacing="1" w:after="100" w:afterAutospacing="1" w:line="480" w:lineRule="auto"/>
+        <w:rPr>
+          <w:rFonts w:ascii="Times New Roman" w:eastAsia="Times New Roman" w:hAnsi="Times New Roman" w:cs="Times New Roman"/>
+          <w:sz w:val="24"/>
+          <w:szCs w:val="24"/>
+        </w:rPr>
+      </w:pPr>
+    </w:p>
+    <w:p>
+      <w:pPr>
+        <w:pStyle w:val="ListParagraph"/>
+        <w:numPr>
+          <w:ilvl w:val="0"/>
+          <w:numId w:val="2"/>
+        </w:numPr>
+        <w:spacing w:before="100" w:beforeAutospacing="1" w:after="100" w:afterAutospacing="1" w:line="480" w:lineRule="auto"/>
+        <w:rPr>
+          <w:rFonts w:ascii="Times New Roman" w:eastAsia="Times New Roman" w:hAnsi="Times New Roman" w:cs="Times New Roman"/>
+          <w:sz w:val="24"/>
+          <w:szCs w:val="24"/>
+        </w:rPr>
+      </w:pPr>
+      <w:r>
+        <w:rPr>
+          <w:rFonts w:ascii="Times New Roman" w:eastAsia="Times New Roman" w:hAnsi="Times New Roman" w:cs="Times New Roman"/>
+          <w:sz w:val="24"/>
+          <w:szCs w:val="24"/>
+        </w:rPr>
+        <w:t>Do any anomalies exist in the dataset?</w:t>
+      </w:r>
+    </w:p>
+    <w:p>
+      <w:pPr>
+        <w:pStyle w:val="ListParagraph"/>
+        <w:spacing w:before="100" w:beforeAutospacing="1" w:after="100" w:afterAutospacing="1" w:line="480" w:lineRule="auto"/>
+        <w:rPr>
+          <w:rFonts w:ascii="Times New Roman" w:eastAsia="Times New Roman" w:hAnsi="Times New Roman" w:cs="Times New Roman"/>
+          <w:sz w:val="24"/>
+          <w:szCs w:val="24"/>
+        </w:rPr>
+      </w:pPr>
+      <w:r>
+        <w:rPr>
+          <w:rFonts w:ascii="Times New Roman" w:eastAsia="Times New Roman" w:hAnsi="Times New Roman" w:cs="Times New Roman"/>
+          <w:sz w:val="24"/>
+          <w:szCs w:val="24"/>
+        </w:rPr>
+        <w:t>From the decision tree it seems like poisonous</w:t>
+      </w:r>
+      <w:r>
+        <w:rPr>
+          <w:rFonts w:ascii="Times New Roman" w:eastAsia="Times New Roman" w:hAnsi="Times New Roman" w:cs="Times New Roman"/>
+          <w:sz w:val="24"/>
+          <w:szCs w:val="24"/>
+        </w:rPr>
+        <w:t xml:space="preserve"> when a mushroom has no odor </w:t>
+      </w:r>
+      <w:r>
+        <w:rPr>
+          <w:rFonts w:ascii="Times New Roman" w:eastAsia="Times New Roman" w:hAnsi="Times New Roman" w:cs="Times New Roman"/>
+          <w:sz w:val="24"/>
+          <w:szCs w:val="24"/>
+        </w:rPr>
+        <w:t>is an anomaly since there are 3,</w:t>
+      </w:r>
+      <w:r>
+        <w:rPr>
+          <w:rFonts w:ascii="Times New Roman" w:eastAsia="Times New Roman" w:hAnsi="Times New Roman" w:cs="Times New Roman"/>
+          <w:sz w:val="24"/>
+          <w:szCs w:val="24"/>
+        </w:rPr>
+        <w:t xml:space="preserve">408 that are edible and only 120 that are </w:t>
+      </w:r>
+      <w:r>
+        <w:rPr>
+          <w:rFonts w:ascii="Times New Roman" w:eastAsia="Times New Roman" w:hAnsi="Times New Roman" w:cs="Times New Roman"/>
+          <w:sz w:val="24"/>
+          <w:szCs w:val="24"/>
+        </w:rPr>
+        <w:t>poisonous</w:t>
+      </w:r>
+      <w:r>
+        <w:rPr>
+          <w:rFonts w:ascii="Times New Roman" w:eastAsia="Times New Roman" w:hAnsi="Times New Roman" w:cs="Times New Roman"/>
+          <w:sz w:val="24"/>
+          <w:szCs w:val="24"/>
+        </w:rPr>
+        <w:t xml:space="preserve">. </w:t>
+      </w:r>
+    </w:p>
+    <w:p>
+      <w:pPr>
+        <w:pStyle w:val="ListParagraph"/>
+        <w:spacing w:before="100" w:beforeAutospacing="1" w:after="100" w:afterAutospacing="1" w:line="480" w:lineRule="auto"/>
+        <w:rPr>
+          <w:rFonts w:ascii="Times New Roman" w:eastAsia="Times New Roman" w:hAnsi="Times New Roman" w:cs="Times New Roman"/>
+          <w:sz w:val="24"/>
+          <w:szCs w:val="24"/>
+        </w:rPr>
+      </w:pPr>
+      <w:r>
+        <w:rPr>
+          <w:rFonts w:ascii="Times New Roman" w:eastAsia="Times New Roman" w:hAnsi="Times New Roman" w:cs="Times New Roman"/>
+          <w:sz w:val="24"/>
+          <w:szCs w:val="24"/>
+        </w:rPr>
+        <w:t xml:space="preserve">Unknown have been made </w:t>
+      </w:r>
+      <w:r>
+        <w:rPr>
+          <w:rFonts w:ascii="Times New Roman" w:eastAsia="Times New Roman" w:hAnsi="Times New Roman" w:cs="Times New Roman"/>
+          <w:sz w:val="24"/>
+          <w:szCs w:val="24"/>
+        </w:rPr>
+        <w:t>poisonous</w:t>
+      </w:r>
+      <w:r>
+        <w:rPr>
+          <w:rFonts w:ascii="Times New Roman" w:eastAsia="Times New Roman" w:hAnsi="Times New Roman" w:cs="Times New Roman"/>
+          <w:sz w:val="24"/>
+          <w:szCs w:val="24"/>
+        </w:rPr>
+        <w:t xml:space="preserve"> so they may be anomalies.</w:t>
+      </w:r>
+    </w:p>
+    <w:p>
+      <w:pPr>
+        <w:pStyle w:val="ListParagraph"/>
+        <w:numPr>
+          <w:ilvl w:val="0"/>
+          <w:numId w:val="2"/>
+        </w:numPr>
+        <w:spacing w:before="100" w:beforeAutospacing="1" w:after="100" w:afterAutospacing="1" w:line="480" w:lineRule="auto"/>
+        <w:rPr>
+          <w:rFonts w:ascii="Times New Roman" w:eastAsia="Times New Roman" w:hAnsi="Times New Roman" w:cs="Times New Roman"/>
+          <w:sz w:val="24"/>
+          <w:szCs w:val="24"/>
+        </w:rPr>
+      </w:pPr>
+      <w:r>
+        <w:rPr>
+          <w:rFonts w:ascii="Times New Roman" w:eastAsia="Times New Roman" w:hAnsi="Times New Roman" w:cs="Times New Roman"/>
+          <w:sz w:val="24"/>
+          <w:szCs w:val="24"/>
+        </w:rPr>
+        <w:lastRenderedPageBreak/>
+        <w:t>Can any association rules be generated from this dataset?</w:t>
+      </w:r>
+    </w:p>
+    <w:p>
+      <w:pPr>
+        <w:pStyle w:val="ListParagraph"/>
+        <w:spacing w:before="100" w:beforeAutospacing="1" w:after="100" w:afterAutospacing="1" w:line="480" w:lineRule="auto"/>
+        <w:rPr>
+          <w:rFonts w:ascii="Times New Roman" w:eastAsia="Times New Roman" w:hAnsi="Times New Roman" w:cs="Times New Roman"/>
+          <w:sz w:val="24"/>
+          <w:szCs w:val="24"/>
+        </w:rPr>
+      </w:pPr>
+      <w:r>
+        <w:rPr>
+          <w:rFonts w:ascii="Times New Roman" w:eastAsia="Times New Roman" w:hAnsi="Times New Roman" w:cs="Times New Roman"/>
+          <w:sz w:val="24"/>
+          <w:szCs w:val="24"/>
+        </w:rPr>
+        <w:t>Any number of rules can be generated</w:t>
+      </w:r>
+    </w:p>
+    <w:p>
+      <w:pPr>
+        <w:pStyle w:val="ListParagraph"/>
+        <w:spacing w:before="100" w:beforeAutospacing="1" w:after="100" w:afterAutospacing="1" w:line="480" w:lineRule="auto"/>
+        <w:rPr>
+          <w:rFonts w:ascii="Times New Roman" w:eastAsia="Times New Roman" w:hAnsi="Times New Roman" w:cs="Times New Roman"/>
+          <w:sz w:val="24"/>
+          <w:szCs w:val="24"/>
+        </w:rPr>
+      </w:pPr>
+    </w:p>
+    <w:p>
+      <w:pPr>
+        <w:spacing w:line="480" w:lineRule="auto"/>
+        <w:contextualSpacing/>
+      </w:pPr>
     </w:p>
     <w:sectPr>
       <w:pgSz w:w="12240" w:h="15840"/>
@@ -32,6 +1137,255 @@
     </w:sectPr>
   </w:body>
 </w:document>
+</file>
+
+<file path=word/numbering.xml><?xml version="1.0" encoding="utf-8"?>
+<w:numbering xmlns:wpc="http://schemas.microsoft.com/office/word/2010/wordprocessingCanvas" xmlns:mc="http://schemas.openxmlformats.org/markup-compatibility/2006" xmlns:o="urn:schemas-microsoft-com:office:office" xmlns:r="http://schemas.openxmlformats.org/officeDocument/2006/relationships" xmlns:m="http://schemas.openxmlformats.org/officeDocument/2006/math" xmlns:v="urn:schemas-microsoft-com:vml" xmlns:wp14="http://schemas.microsoft.com/office/word/2010/wordprocessingDrawing" xmlns:wp="http://schemas.openxmlformats.org/drawingml/2006/wordprocessingDrawing" xmlns:w10="urn:schemas-microsoft-com:office:word" xmlns:w="http://schemas.openxmlformats.org/wordprocessingml/2006/main" xmlns:w14="http://schemas.microsoft.com/office/word/2010/wordml" xmlns:wpg="http://schemas.microsoft.com/office/word/2010/wordprocessingGroup" xmlns:wpi="http://schemas.microsoft.com/office/word/2010/wordprocessingInk" xmlns:wne="http://schemas.microsoft.com/office/word/2006/wordml" xmlns:wps="http://schemas.microsoft.com/office/word/2010/wordprocessingShape" mc:Ignorable="w14 wp14">
+  <w:abstractNum w:abstractNumId="0">
+    <w:nsid w:val="2F992FAD"/>
+    <w:multiLevelType w:val="hybridMultilevel"/>
+    <w:tmpl w:val="50F684E4"/>
+    <w:lvl w:ilvl="0" w:tplc="0409000F">
+      <w:start w:val="1"/>
+      <w:numFmt w:val="decimal"/>
+      <w:lvlText w:val="%1."/>
+      <w:lvlJc w:val="left"/>
+      <w:pPr>
+        <w:ind w:left="720" w:hanging="360"/>
+      </w:pPr>
+      <w:rPr>
+        <w:rFonts w:hint="default"/>
+      </w:rPr>
+    </w:lvl>
+    <w:lvl w:ilvl="1" w:tplc="04090019" w:tentative="1">
+      <w:start w:val="1"/>
+      <w:numFmt w:val="lowerLetter"/>
+      <w:lvlText w:val="%2."/>
+      <w:lvlJc w:val="left"/>
+      <w:pPr>
+        <w:ind w:left="1440" w:hanging="360"/>
+      </w:pPr>
+    </w:lvl>
+    <w:lvl w:ilvl="2" w:tplc="0409001B" w:tentative="1">
+      <w:start w:val="1"/>
+      <w:numFmt w:val="lowerRoman"/>
+      <w:lvlText w:val="%3."/>
+      <w:lvlJc w:val="right"/>
+      <w:pPr>
+        <w:ind w:left="2160" w:hanging="180"/>
+      </w:pPr>
+    </w:lvl>
+    <w:lvl w:ilvl="3" w:tplc="0409000F" w:tentative="1">
+      <w:start w:val="1"/>
+      <w:numFmt w:val="decimal"/>
+      <w:lvlText w:val="%4."/>
+      <w:lvlJc w:val="left"/>
+      <w:pPr>
+        <w:ind w:left="2880" w:hanging="360"/>
+      </w:pPr>
+    </w:lvl>
+    <w:lvl w:ilvl="4" w:tplc="04090019" w:tentative="1">
+      <w:start w:val="1"/>
+      <w:numFmt w:val="lowerLetter"/>
+      <w:lvlText w:val="%5."/>
+      <w:lvlJc w:val="left"/>
+      <w:pPr>
+        <w:ind w:left="3600" w:hanging="360"/>
+      </w:pPr>
+    </w:lvl>
+    <w:lvl w:ilvl="5" w:tplc="0409001B" w:tentative="1">
+      <w:start w:val="1"/>
+      <w:numFmt w:val="lowerRoman"/>
+      <w:lvlText w:val="%6."/>
+      <w:lvlJc w:val="right"/>
+      <w:pPr>
+        <w:ind w:left="4320" w:hanging="180"/>
+      </w:pPr>
+    </w:lvl>
+    <w:lvl w:ilvl="6" w:tplc="0409000F" w:tentative="1">
+      <w:start w:val="1"/>
+      <w:numFmt w:val="decimal"/>
+      <w:lvlText w:val="%7."/>
+      <w:lvlJc w:val="left"/>
+      <w:pPr>
+        <w:ind w:left="5040" w:hanging="360"/>
+      </w:pPr>
+    </w:lvl>
+    <w:lvl w:ilvl="7" w:tplc="04090019" w:tentative="1">
+      <w:start w:val="1"/>
+      <w:numFmt w:val="lowerLetter"/>
+      <w:lvlText w:val="%8."/>
+      <w:lvlJc w:val="left"/>
+      <w:pPr>
+        <w:ind w:left="5760" w:hanging="360"/>
+      </w:pPr>
+    </w:lvl>
+    <w:lvl w:ilvl="8" w:tplc="0409001B" w:tentative="1">
+      <w:start w:val="1"/>
+      <w:numFmt w:val="lowerRoman"/>
+      <w:lvlText w:val="%9."/>
+      <w:lvlJc w:val="right"/>
+      <w:pPr>
+        <w:ind w:left="6480" w:hanging="180"/>
+      </w:pPr>
+    </w:lvl>
+  </w:abstractNum>
+  <w:abstractNum w:abstractNumId="1">
+    <w:nsid w:val="393E33EE"/>
+    <w:multiLevelType w:val="multilevel"/>
+    <w:tmpl w:val="C99022AC"/>
+    <w:lvl w:ilvl="0">
+      <w:start w:val="1"/>
+      <w:numFmt w:val="bullet"/>
+      <w:lvlText w:val=""/>
+      <w:lvlJc w:val="left"/>
+      <w:pPr>
+        <w:tabs>
+          <w:tab w:val="num" w:pos="720"/>
+        </w:tabs>
+        <w:ind w:left="720" w:hanging="360"/>
+      </w:pPr>
+      <w:rPr>
+        <w:rFonts w:ascii="Symbol" w:hAnsi="Symbol" w:hint="default"/>
+        <w:sz w:val="20"/>
+      </w:rPr>
+    </w:lvl>
+    <w:lvl w:ilvl="1" w:tentative="1">
+      <w:start w:val="1"/>
+      <w:numFmt w:val="bullet"/>
+      <w:lvlText w:val="o"/>
+      <w:lvlJc w:val="left"/>
+      <w:pPr>
+        <w:tabs>
+          <w:tab w:val="num" w:pos="1440"/>
+        </w:tabs>
+        <w:ind w:left="1440" w:hanging="360"/>
+      </w:pPr>
+      <w:rPr>
+        <w:rFonts w:ascii="Courier New" w:hAnsi="Courier New" w:hint="default"/>
+        <w:sz w:val="20"/>
+      </w:rPr>
+    </w:lvl>
+    <w:lvl w:ilvl="2" w:tentative="1">
+      <w:start w:val="1"/>
+      <w:numFmt w:val="bullet"/>
+      <w:lvlText w:val=""/>
+      <w:lvlJc w:val="left"/>
+      <w:pPr>
+        <w:tabs>
+          <w:tab w:val="num" w:pos="2160"/>
+        </w:tabs>
+        <w:ind w:left="2160" w:hanging="360"/>
+      </w:pPr>
+      <w:rPr>
+        <w:rFonts w:ascii="Wingdings" w:hAnsi="Wingdings" w:hint="default"/>
+        <w:sz w:val="20"/>
+      </w:rPr>
+    </w:lvl>
+    <w:lvl w:ilvl="3" w:tentative="1">
+      <w:start w:val="1"/>
+      <w:numFmt w:val="bullet"/>
+      <w:lvlText w:val=""/>
+      <w:lvlJc w:val="left"/>
+      <w:pPr>
+        <w:tabs>
+          <w:tab w:val="num" w:pos="2880"/>
+        </w:tabs>
+        <w:ind w:left="2880" w:hanging="360"/>
+      </w:pPr>
+      <w:rPr>
+        <w:rFonts w:ascii="Wingdings" w:hAnsi="Wingdings" w:hint="default"/>
+        <w:sz w:val="20"/>
+      </w:rPr>
+    </w:lvl>
+    <w:lvl w:ilvl="4" w:tentative="1">
+      <w:start w:val="1"/>
+      <w:numFmt w:val="bullet"/>
+      <w:lvlText w:val=""/>
+      <w:lvlJc w:val="left"/>
+      <w:pPr>
+        <w:tabs>
+          <w:tab w:val="num" w:pos="3600"/>
+        </w:tabs>
+        <w:ind w:left="3600" w:hanging="360"/>
+      </w:pPr>
+      <w:rPr>
+        <w:rFonts w:ascii="Wingdings" w:hAnsi="Wingdings" w:hint="default"/>
+        <w:sz w:val="20"/>
+      </w:rPr>
+    </w:lvl>
+    <w:lvl w:ilvl="5" w:tentative="1">
+      <w:start w:val="1"/>
+      <w:numFmt w:val="bullet"/>
+      <w:lvlText w:val=""/>
+      <w:lvlJc w:val="left"/>
+      <w:pPr>
+        <w:tabs>
+          <w:tab w:val="num" w:pos="4320"/>
+        </w:tabs>
+        <w:ind w:left="4320" w:hanging="360"/>
+      </w:pPr>
+      <w:rPr>
+        <w:rFonts w:ascii="Wingdings" w:hAnsi="Wingdings" w:hint="default"/>
+        <w:sz w:val="20"/>
+      </w:rPr>
+    </w:lvl>
+    <w:lvl w:ilvl="6" w:tentative="1">
+      <w:start w:val="1"/>
+      <w:numFmt w:val="bullet"/>
+      <w:lvlText w:val=""/>
+      <w:lvlJc w:val="left"/>
+      <w:pPr>
+        <w:tabs>
+          <w:tab w:val="num" w:pos="5040"/>
+        </w:tabs>
+        <w:ind w:left="5040" w:hanging="360"/>
+      </w:pPr>
+      <w:rPr>
+        <w:rFonts w:ascii="Wingdings" w:hAnsi="Wingdings" w:hint="default"/>
+        <w:sz w:val="20"/>
+      </w:rPr>
+    </w:lvl>
+    <w:lvl w:ilvl="7" w:tentative="1">
+      <w:start w:val="1"/>
+      <w:numFmt w:val="bullet"/>
+      <w:lvlText w:val=""/>
+      <w:lvlJc w:val="left"/>
+      <w:pPr>
+        <w:tabs>
+          <w:tab w:val="num" w:pos="5760"/>
+        </w:tabs>
+        <w:ind w:left="5760" w:hanging="360"/>
+      </w:pPr>
+      <w:rPr>
+        <w:rFonts w:ascii="Wingdings" w:hAnsi="Wingdings" w:hint="default"/>
+        <w:sz w:val="20"/>
+      </w:rPr>
+    </w:lvl>
+    <w:lvl w:ilvl="8" w:tentative="1">
+      <w:start w:val="1"/>
+      <w:numFmt w:val="bullet"/>
+      <w:lvlText w:val=""/>
+      <w:lvlJc w:val="left"/>
+      <w:pPr>
+        <w:tabs>
+          <w:tab w:val="num" w:pos="6480"/>
+        </w:tabs>
+        <w:ind w:left="6480" w:hanging="360"/>
+      </w:pPr>
+      <w:rPr>
+        <w:rFonts w:ascii="Wingdings" w:hAnsi="Wingdings" w:hint="default"/>
+        <w:sz w:val="20"/>
+      </w:rPr>
+    </w:lvl>
+  </w:abstractNum>
+  <w:num w:numId="1">
+    <w:abstractNumId w:val="1"/>
+  </w:num>
+  <w:num w:numId="2">
+    <w:abstractNumId w:val="0"/>
+  </w:num>
+</w:numbering>
 </file>
 
 <file path=word/styles.xml><?xml version="1.0" encoding="utf-8"?>
@@ -221,6 +1575,66 @@
     <w:semiHidden/>
     <w:unhideWhenUsed/>
   </w:style>
+  <w:style w:type="paragraph" w:styleId="ListParagraph">
+    <w:name w:val="List Paragraph"/>
+    <w:basedOn w:val="Normal"/>
+    <w:uiPriority w:val="34"/>
+    <w:qFormat/>
+    <w:rsid w:val="00792E5A"/>
+    <w:pPr>
+      <w:ind w:left="720"/>
+      <w:contextualSpacing/>
+    </w:pPr>
+  </w:style>
+  <w:style w:type="paragraph" w:styleId="BalloonText">
+    <w:name w:val="Balloon Text"/>
+    <w:basedOn w:val="Normal"/>
+    <w:link w:val="BalloonTextChar"/>
+    <w:uiPriority w:val="99"/>
+    <w:semiHidden/>
+    <w:unhideWhenUsed/>
+    <w:rsid w:val="00705859"/>
+    <w:pPr>
+      <w:spacing w:after="0" w:line="240" w:lineRule="auto"/>
+    </w:pPr>
+    <w:rPr>
+      <w:rFonts w:ascii="Tahoma" w:hAnsi="Tahoma" w:cs="Tahoma"/>
+      <w:sz w:val="16"/>
+      <w:szCs w:val="16"/>
+    </w:rPr>
+  </w:style>
+  <w:style w:type="character" w:customStyle="1" w:styleId="BalloonTextChar">
+    <w:name w:val="Balloon Text Char"/>
+    <w:basedOn w:val="DefaultParagraphFont"/>
+    <w:link w:val="BalloonText"/>
+    <w:uiPriority w:val="99"/>
+    <w:semiHidden/>
+    <w:rsid w:val="00705859"/>
+    <w:rPr>
+      <w:rFonts w:ascii="Tahoma" w:hAnsi="Tahoma" w:cs="Tahoma"/>
+      <w:sz w:val="16"/>
+      <w:szCs w:val="16"/>
+    </w:rPr>
+  </w:style>
+  <w:style w:type="paragraph" w:styleId="Caption">
+    <w:name w:val="caption"/>
+    <w:basedOn w:val="Normal"/>
+    <w:next w:val="Normal"/>
+    <w:uiPriority w:val="35"/>
+    <w:unhideWhenUsed/>
+    <w:qFormat/>
+    <w:rsid w:val="00124A32"/>
+    <w:pPr>
+      <w:spacing w:line="240" w:lineRule="auto"/>
+    </w:pPr>
+    <w:rPr>
+      <w:b/>
+      <w:bCs/>
+      <w:color w:val="4F81BD" w:themeColor="accent1"/>
+      <w:sz w:val="18"/>
+      <w:szCs w:val="18"/>
+    </w:rPr>
+  </w:style>
 </w:styles>
 </file>
 
@@ -410,6 +1824,66 @@
     <w:uiPriority w:val="99"/>
     <w:semiHidden/>
     <w:unhideWhenUsed/>
+  </w:style>
+  <w:style w:type="paragraph" w:styleId="ListParagraph">
+    <w:name w:val="List Paragraph"/>
+    <w:basedOn w:val="Normal"/>
+    <w:uiPriority w:val="34"/>
+    <w:qFormat/>
+    <w:rsid w:val="00792E5A"/>
+    <w:pPr>
+      <w:ind w:left="720"/>
+      <w:contextualSpacing/>
+    </w:pPr>
+  </w:style>
+  <w:style w:type="paragraph" w:styleId="BalloonText">
+    <w:name w:val="Balloon Text"/>
+    <w:basedOn w:val="Normal"/>
+    <w:link w:val="BalloonTextChar"/>
+    <w:uiPriority w:val="99"/>
+    <w:semiHidden/>
+    <w:unhideWhenUsed/>
+    <w:rsid w:val="00705859"/>
+    <w:pPr>
+      <w:spacing w:after="0" w:line="240" w:lineRule="auto"/>
+    </w:pPr>
+    <w:rPr>
+      <w:rFonts w:ascii="Tahoma" w:hAnsi="Tahoma" w:cs="Tahoma"/>
+      <w:sz w:val="16"/>
+      <w:szCs w:val="16"/>
+    </w:rPr>
+  </w:style>
+  <w:style w:type="character" w:customStyle="1" w:styleId="BalloonTextChar">
+    <w:name w:val="Balloon Text Char"/>
+    <w:basedOn w:val="DefaultParagraphFont"/>
+    <w:link w:val="BalloonText"/>
+    <w:uiPriority w:val="99"/>
+    <w:semiHidden/>
+    <w:rsid w:val="00705859"/>
+    <w:rPr>
+      <w:rFonts w:ascii="Tahoma" w:hAnsi="Tahoma" w:cs="Tahoma"/>
+      <w:sz w:val="16"/>
+      <w:szCs w:val="16"/>
+    </w:rPr>
+  </w:style>
+  <w:style w:type="paragraph" w:styleId="Caption">
+    <w:name w:val="caption"/>
+    <w:basedOn w:val="Normal"/>
+    <w:next w:val="Normal"/>
+    <w:uiPriority w:val="35"/>
+    <w:unhideWhenUsed/>
+    <w:qFormat/>
+    <w:rsid w:val="00124A32"/>
+    <w:pPr>
+      <w:spacing w:line="240" w:lineRule="auto"/>
+    </w:pPr>
+    <w:rPr>
+      <w:b/>
+      <w:bCs/>
+      <w:color w:val="4F81BD" w:themeColor="accent1"/>
+      <w:sz w:val="18"/>
+      <w:szCs w:val="18"/>
+    </w:rPr>
   </w:style>
 </w:styles>
 </file>
@@ -697,4 +2171,16 @@
   <a:objectDefaults/>
   <a:extraClrSchemeLst/>
 </a:theme>
+</file>
+
+<file path=customXml/item1.xml><?xml version="1.0" encoding="utf-8"?>
+<b:Sources xmlns:b="http://schemas.openxmlformats.org/officeDocument/2006/bibliography" xmlns="http://schemas.openxmlformats.org/officeDocument/2006/bibliography" SelectedStyle="\APA.XSL" StyleName="APA"/>
+</file>
+
+<file path=customXml/itemProps1.xml><?xml version="1.0" encoding="utf-8"?>
+<ds:datastoreItem xmlns:ds="http://schemas.openxmlformats.org/officeDocument/2006/customXml" ds:itemID="{B0741962-1C6D-4BB9-AA52-E096AD9AE297}">
+  <ds:schemaRefs>
+    <ds:schemaRef ds:uri="http://schemas.openxmlformats.org/officeDocument/2006/bibliography"/>
+  </ds:schemaRefs>
+</ds:datastoreItem>
 </file>
</xml_diff>

<commit_message>
Finished question 2 write up
</commit_message>
<xml_diff>
--- a/project08/write-up.docx
+++ b/project08/write-up.docx
@@ -33,6 +33,7 @@
           <w:rFonts w:ascii="Times New Roman" w:eastAsia="Times New Roman" w:hAnsi="Times New Roman" w:cs="Times New Roman"/>
           <w:sz w:val="24"/>
           <w:szCs w:val="24"/>
+          <w:u w:val="single"/>
         </w:rPr>
       </w:pPr>
       <w:r>
@@ -41,11 +42,12 @@
           <w:noProof/>
           <w:sz w:val="24"/>
           <w:szCs w:val="24"/>
+          <w:u w:val="single"/>
         </w:rPr>
         <mc:AlternateContent>
           <mc:Choice Requires="wpg">
             <w:drawing>
-              <wp:anchor distT="0" distB="0" distL="114300" distR="114300" simplePos="0" relativeHeight="251660288" behindDoc="0" locked="0" layoutInCell="1" allowOverlap="1">
+              <wp:anchor distT="0" distB="0" distL="114300" distR="114300" simplePos="0" relativeHeight="251660288" behindDoc="0" locked="0" layoutInCell="1" allowOverlap="1" wp14:anchorId="7B52CA7B" wp14:editId="322EC07A">
                 <wp:simplePos x="0" y="0"/>
                 <wp:positionH relativeFrom="column">
                   <wp:posOffset>4905375</wp:posOffset>
@@ -235,6 +237,7 @@
           <w:rFonts w:ascii="Times New Roman" w:eastAsia="Times New Roman" w:hAnsi="Times New Roman" w:cs="Times New Roman"/>
           <w:sz w:val="24"/>
           <w:szCs w:val="24"/>
+          <w:u w:val="single"/>
         </w:rPr>
         <w:t>Can you generate summary statistics that help describe the data?</w:t>
       </w:r>
@@ -263,15 +266,33 @@
           <w:sz w:val="24"/>
           <w:szCs w:val="24"/>
         </w:rPr>
-        <w:t xml:space="preserve"> put the data into K</w:t>
-      </w:r>
-      <w:r>
-        <w:rPr>
-          <w:rFonts w:ascii="Times New Roman" w:eastAsia="Times New Roman" w:hAnsi="Times New Roman" w:cs="Times New Roman"/>
-          <w:sz w:val="24"/>
-          <w:szCs w:val="24"/>
-        </w:rPr>
-        <w:t xml:space="preserve">nime to generate the statistics </w:t>
+        <w:t xml:space="preserve"> put the data into </w:t>
+      </w:r>
+      <w:proofErr w:type="spellStart"/>
+      <w:r>
+        <w:rPr>
+          <w:rFonts w:ascii="Times New Roman" w:eastAsia="Times New Roman" w:hAnsi="Times New Roman" w:cs="Times New Roman"/>
+          <w:sz w:val="24"/>
+          <w:szCs w:val="24"/>
+        </w:rPr>
+        <w:t>K</w:t>
+      </w:r>
+      <w:r>
+        <w:rPr>
+          <w:rFonts w:ascii="Times New Roman" w:eastAsia="Times New Roman" w:hAnsi="Times New Roman" w:cs="Times New Roman"/>
+          <w:sz w:val="24"/>
+          <w:szCs w:val="24"/>
+        </w:rPr>
+        <w:t>nime</w:t>
+      </w:r>
+      <w:proofErr w:type="spellEnd"/>
+      <w:r>
+        <w:rPr>
+          <w:rFonts w:ascii="Times New Roman" w:eastAsia="Times New Roman" w:hAnsi="Times New Roman" w:cs="Times New Roman"/>
+          <w:sz w:val="24"/>
+          <w:szCs w:val="24"/>
+        </w:rPr>
+        <w:t xml:space="preserve"> to generate the statistics </w:t>
       </w:r>
       <w:r>
         <w:rPr>
@@ -697,15 +718,193 @@
           <w:rFonts w:ascii="Times New Roman" w:eastAsia="Times New Roman" w:hAnsi="Times New Roman" w:cs="Times New Roman"/>
           <w:sz w:val="24"/>
           <w:szCs w:val="24"/>
-        </w:rPr>
-      </w:pPr>
-      <w:r>
-        <w:rPr>
-          <w:rFonts w:ascii="Times New Roman" w:eastAsia="Times New Roman" w:hAnsi="Times New Roman" w:cs="Times New Roman"/>
-          <w:sz w:val="24"/>
-          <w:szCs w:val="24"/>
+          <w:u w:val="single"/>
+        </w:rPr>
+      </w:pPr>
+      <w:r>
+        <w:rPr>
+          <w:rFonts w:ascii="Times New Roman" w:eastAsia="Times New Roman" w:hAnsi="Times New Roman" w:cs="Times New Roman"/>
+          <w:noProof/>
+          <w:sz w:val="24"/>
+          <w:szCs w:val="24"/>
+          <w:u w:val="single"/>
         </w:rPr>
         <w:lastRenderedPageBreak/>
+        <mc:AlternateContent>
+          <mc:Choice Requires="wpg">
+            <w:drawing>
+              <wp:anchor distT="0" distB="0" distL="114300" distR="114300" simplePos="0" relativeHeight="251663360" behindDoc="0" locked="0" layoutInCell="1" allowOverlap="1" wp14:anchorId="2A15E432" wp14:editId="24E02C9B">
+                <wp:simplePos x="0" y="0"/>
+                <wp:positionH relativeFrom="column">
+                  <wp:posOffset>-171450</wp:posOffset>
+                </wp:positionH>
+                <wp:positionV relativeFrom="paragraph">
+                  <wp:posOffset>-381000</wp:posOffset>
+                </wp:positionV>
+                <wp:extent cx="2886075" cy="2505075"/>
+                <wp:effectExtent l="0" t="0" r="9525" b="9525"/>
+                <wp:wrapSquare wrapText="bothSides"/>
+                <wp:docPr id="8" name="Group 8"/>
+                <wp:cNvGraphicFramePr/>
+                <a:graphic xmlns:a="http://schemas.openxmlformats.org/drawingml/2006/main">
+                  <a:graphicData uri="http://schemas.microsoft.com/office/word/2010/wordprocessingGroup">
+                    <wpg:wgp>
+                      <wpg:cNvGrpSpPr/>
+                      <wpg:grpSpPr>
+                        <a:xfrm>
+                          <a:off x="0" y="0"/>
+                          <a:ext cx="2886075" cy="2505075"/>
+                          <a:chOff x="0" y="5443"/>
+                          <a:chExt cx="2479675" cy="2080532"/>
+                        </a:xfrm>
+                      </wpg:grpSpPr>
+                      <pic:pic xmlns:pic="http://schemas.openxmlformats.org/drawingml/2006/picture">
+                        <pic:nvPicPr>
+                          <pic:cNvPr id="6" name="Picture 6"/>
+                          <pic:cNvPicPr>
+                            <a:picLocks noChangeAspect="1"/>
+                          </pic:cNvPicPr>
+                        </pic:nvPicPr>
+                        <pic:blipFill>
+                          <a:blip r:embed="rId9">
+                            <a:extLst>
+                              <a:ext uri="{28A0092B-C50C-407E-A947-70E740481C1C}">
+                                <a14:useLocalDpi xmlns:a14="http://schemas.microsoft.com/office/drawing/2010/main" val="0"/>
+                              </a:ext>
+                            </a:extLst>
+                          </a:blip>
+                          <a:stretch>
+                            <a:fillRect/>
+                          </a:stretch>
+                        </pic:blipFill>
+                        <pic:spPr>
+                          <a:xfrm>
+                            <a:off x="0" y="5443"/>
+                            <a:ext cx="2476500" cy="1751239"/>
+                          </a:xfrm>
+                          <a:prstGeom prst="rect">
+                            <a:avLst/>
+                          </a:prstGeom>
+                        </pic:spPr>
+                      </pic:pic>
+                      <wps:wsp>
+                        <wps:cNvPr id="7" name="Text Box 7"/>
+                        <wps:cNvSpPr txBox="1"/>
+                        <wps:spPr>
+                          <a:xfrm>
+                            <a:off x="0" y="1819275"/>
+                            <a:ext cx="2479675" cy="266700"/>
+                          </a:xfrm>
+                          <a:prstGeom prst="rect">
+                            <a:avLst/>
+                          </a:prstGeom>
+                          <a:solidFill>
+                            <a:prstClr val="white"/>
+                          </a:solidFill>
+                          <a:ln>
+                            <a:noFill/>
+                          </a:ln>
+                          <a:effectLst/>
+                        </wps:spPr>
+                        <wps:txbx>
+                          <w:txbxContent>
+                            <w:p>
+                              <w:pPr>
+                                <w:pStyle w:val="Caption"/>
+                                <w:rPr>
+                                  <w:rFonts w:ascii="Times New Roman" w:eastAsia="Times New Roman" w:hAnsi="Times New Roman" w:cs="Times New Roman"/>
+                                  <w:noProof/>
+                                  <w:sz w:val="24"/>
+                                  <w:szCs w:val="24"/>
+                                </w:rPr>
+                              </w:pPr>
+                              <w:r>
+                                <w:t xml:space="preserve">Figure </w:t>
+                              </w:r>
+                              <w:fldSimple w:instr=" SEQ Figure \* ARABIC ">
+                                <w:r>
+                                  <w:rPr>
+                                    <w:noProof/>
+                                  </w:rPr>
+                                  <w:t>2</w:t>
+                                </w:r>
+                              </w:fldSimple>
+                              <w:r>
+                                <w:t xml:space="preserve"> - K-means clusters</w:t>
+                              </w:r>
+                            </w:p>
+                          </w:txbxContent>
+                        </wps:txbx>
+                        <wps:bodyPr rot="0" spcFirstLastPara="0" vertOverflow="overflow" horzOverflow="overflow" vert="horz" wrap="square" lIns="0" tIns="0" rIns="0" bIns="0" numCol="1" spcCol="0" rtlCol="0" fromWordArt="0" anchor="t" anchorCtr="0" forceAA="0" compatLnSpc="1">
+                          <a:prstTxWarp prst="textNoShape">
+                            <a:avLst/>
+                          </a:prstTxWarp>
+                          <a:noAutofit/>
+                        </wps:bodyPr>
+                      </wps:wsp>
+                    </wpg:wgp>
+                  </a:graphicData>
+                </a:graphic>
+                <wp14:sizeRelH relativeFrom="margin">
+                  <wp14:pctWidth>0</wp14:pctWidth>
+                </wp14:sizeRelH>
+                <wp14:sizeRelV relativeFrom="margin">
+                  <wp14:pctHeight>0</wp14:pctHeight>
+                </wp14:sizeRelV>
+              </wp:anchor>
+            </w:drawing>
+          </mc:Choice>
+          <mc:Fallback>
+            <w:pict>
+              <v:group id="Group 8" o:spid="_x0000_s1029" style="position:absolute;left:0;text-align:left;margin-left:-13.5pt;margin-top:-30pt;width:227.25pt;height:197.25pt;z-index:251663360;mso-width-relative:margin;mso-height-relative:margin" coordorigin=",54" coordsize="24796,20805" o:gfxdata="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">
+                <v:shape id="Picture 6" o:spid="_x0000_s1030" type="#_x0000_t75" style="position:absolute;top:54;width:24765;height:17512;visibility:visible;mso-wrap-style:square" o:gfxdata="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">
+                  <v:imagedata r:id="rId10" o:title=""/>
+                  <v:path arrowok="t"/>
+                </v:shape>
+                <v:shape id="Text Box 7" o:spid="_x0000_s1031" type="#_x0000_t202" style="position:absolute;top:18192;width:24796;height:2667;visibility:visible;mso-wrap-style:square;v-text-anchor:top" o:gfxdata="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" stroked="f">
+                  <v:textbox inset="0,0,0,0">
+                    <w:txbxContent>
+                      <w:p>
+                        <w:pPr>
+                          <w:pStyle w:val="Caption"/>
+                          <w:rPr>
+                            <w:rFonts w:ascii="Times New Roman" w:eastAsia="Times New Roman" w:hAnsi="Times New Roman" w:cs="Times New Roman"/>
+                            <w:noProof/>
+                            <w:sz w:val="24"/>
+                            <w:szCs w:val="24"/>
+                          </w:rPr>
+                        </w:pPr>
+                        <w:r>
+                          <w:t xml:space="preserve">Figure </w:t>
+                        </w:r>
+                        <w:fldSimple w:instr=" SEQ Figure \* ARABIC ">
+                          <w:r>
+                            <w:rPr>
+                              <w:noProof/>
+                            </w:rPr>
+                            <w:t>2</w:t>
+                          </w:r>
+                        </w:fldSimple>
+                        <w:r>
+                          <w:t xml:space="preserve"> - K-means clusters</w:t>
+                        </w:r>
+                      </w:p>
+                    </w:txbxContent>
+                  </v:textbox>
+                </v:shape>
+                <w10:wrap type="square"/>
+              </v:group>
+            </w:pict>
+          </mc:Fallback>
+        </mc:AlternateContent>
+      </w:r>
+      <w:r>
+        <w:rPr>
+          <w:rFonts w:ascii="Times New Roman" w:eastAsia="Times New Roman" w:hAnsi="Times New Roman" w:cs="Times New Roman"/>
+          <w:sz w:val="24"/>
+          <w:szCs w:val="24"/>
+          <w:u w:val="single"/>
+        </w:rPr>
         <w:t>Can the edible and poisonous data objects be distilled into groups?</w:t>
       </w:r>
     </w:p>
@@ -725,40 +924,644 @@
           <w:sz w:val="24"/>
           <w:szCs w:val="24"/>
         </w:rPr>
-        <w:t xml:space="preserve">For this question, my first thought was to try to cluster the data. </w:t>
-      </w:r>
-      <w:r>
-        <w:rPr>
-          <w:rFonts w:ascii="Times New Roman" w:eastAsia="Times New Roman" w:hAnsi="Times New Roman" w:cs="Times New Roman"/>
-          <w:sz w:val="24"/>
-          <w:szCs w:val="24"/>
-        </w:rPr>
-        <w:t xml:space="preserve">My mind automatically went to K-means. </w:t>
-      </w:r>
-      <w:bookmarkStart w:id="0" w:name="_GoBack"/>
-      <w:bookmarkEnd w:id="0"/>
-    </w:p>
-    <w:p>
-      <w:pPr>
-        <w:pStyle w:val="ListParagraph"/>
-        <w:spacing w:before="100" w:beforeAutospacing="1" w:after="100" w:afterAutospacing="1" w:line="480" w:lineRule="auto"/>
-        <w:rPr>
-          <w:rFonts w:ascii="Times New Roman" w:eastAsia="Times New Roman" w:hAnsi="Times New Roman" w:cs="Times New Roman"/>
-          <w:sz w:val="24"/>
-          <w:szCs w:val="24"/>
-        </w:rPr>
-      </w:pPr>
-    </w:p>
-    <w:p>
-      <w:pPr>
-        <w:pStyle w:val="ListParagraph"/>
-        <w:spacing w:before="100" w:beforeAutospacing="1" w:after="100" w:afterAutospacing="1" w:line="480" w:lineRule="auto"/>
-        <w:rPr>
-          <w:rFonts w:ascii="Times New Roman" w:eastAsia="Times New Roman" w:hAnsi="Times New Roman" w:cs="Times New Roman"/>
-          <w:sz w:val="24"/>
-          <w:szCs w:val="24"/>
-        </w:rPr>
-      </w:pPr>
+        <w:t>For this question, my first thought was to try to cluster the data</w:t>
+      </w:r>
+      <w:r>
+        <w:rPr>
+          <w:rFonts w:ascii="Times New Roman" w:eastAsia="Times New Roman" w:hAnsi="Times New Roman" w:cs="Times New Roman"/>
+          <w:sz w:val="24"/>
+          <w:szCs w:val="24"/>
+        </w:rPr>
+        <w:t xml:space="preserve"> since clustering is essentially distilling data objects into groups</w:t>
+      </w:r>
+      <w:r>
+        <w:rPr>
+          <w:rFonts w:ascii="Times New Roman" w:eastAsia="Times New Roman" w:hAnsi="Times New Roman" w:cs="Times New Roman"/>
+          <w:sz w:val="24"/>
+          <w:szCs w:val="24"/>
+        </w:rPr>
+        <w:t xml:space="preserve">. </w:t>
+      </w:r>
+      <w:r>
+        <w:rPr>
+          <w:rFonts w:ascii="Times New Roman" w:eastAsia="Times New Roman" w:hAnsi="Times New Roman" w:cs="Times New Roman"/>
+          <w:sz w:val="24"/>
+          <w:szCs w:val="24"/>
+        </w:rPr>
+        <w:t>My mind automatically went to</w:t>
+      </w:r>
+      <w:r>
+        <w:rPr>
+          <w:rFonts w:ascii="Times New Roman" w:eastAsia="Times New Roman" w:hAnsi="Times New Roman" w:cs="Times New Roman"/>
+          <w:sz w:val="24"/>
+          <w:szCs w:val="24"/>
+        </w:rPr>
+        <w:t xml:space="preserve"> the</w:t>
+      </w:r>
+      <w:r>
+        <w:rPr>
+          <w:rFonts w:ascii="Times New Roman" w:eastAsia="Times New Roman" w:hAnsi="Times New Roman" w:cs="Times New Roman"/>
+          <w:sz w:val="24"/>
+          <w:szCs w:val="24"/>
+        </w:rPr>
+        <w:t xml:space="preserve"> K-means</w:t>
+      </w:r>
+      <w:r>
+        <w:rPr>
+          <w:rFonts w:ascii="Times New Roman" w:eastAsia="Times New Roman" w:hAnsi="Times New Roman" w:cs="Times New Roman"/>
+          <w:sz w:val="24"/>
+          <w:szCs w:val="24"/>
+        </w:rPr>
+        <w:t xml:space="preserve"> clustering</w:t>
+      </w:r>
+      <w:r>
+        <w:rPr>
+          <w:rFonts w:ascii="Times New Roman" w:eastAsia="Times New Roman" w:hAnsi="Times New Roman" w:cs="Times New Roman"/>
+          <w:sz w:val="24"/>
+          <w:szCs w:val="24"/>
+        </w:rPr>
+        <w:t xml:space="preserve"> algorithm</w:t>
+      </w:r>
+      <w:r>
+        <w:rPr>
+          <w:rFonts w:ascii="Times New Roman" w:eastAsia="Times New Roman" w:hAnsi="Times New Roman" w:cs="Times New Roman"/>
+          <w:sz w:val="24"/>
+          <w:szCs w:val="24"/>
+        </w:rPr>
+        <w:t xml:space="preserve">. </w:t>
+      </w:r>
+      <w:r>
+        <w:rPr>
+          <w:rFonts w:ascii="Times New Roman" w:eastAsia="Times New Roman" w:hAnsi="Times New Roman" w:cs="Times New Roman"/>
+          <w:sz w:val="24"/>
+          <w:szCs w:val="24"/>
+        </w:rPr>
+        <w:t xml:space="preserve">I already have the data loaded into </w:t>
+      </w:r>
+      <w:proofErr w:type="spellStart"/>
+      <w:r>
+        <w:rPr>
+          <w:rFonts w:ascii="Times New Roman" w:eastAsia="Times New Roman" w:hAnsi="Times New Roman" w:cs="Times New Roman"/>
+          <w:sz w:val="24"/>
+          <w:szCs w:val="24"/>
+        </w:rPr>
+        <w:t>Knime</w:t>
+      </w:r>
+      <w:proofErr w:type="spellEnd"/>
+      <w:r>
+        <w:rPr>
+          <w:rFonts w:ascii="Times New Roman" w:eastAsia="Times New Roman" w:hAnsi="Times New Roman" w:cs="Times New Roman"/>
+          <w:sz w:val="24"/>
+          <w:szCs w:val="24"/>
+        </w:rPr>
+        <w:t xml:space="preserve"> so I</w:t>
+      </w:r>
+      <w:r>
+        <w:rPr>
+          <w:rFonts w:ascii="Times New Roman" w:eastAsia="Times New Roman" w:hAnsi="Times New Roman" w:cs="Times New Roman"/>
+          <w:sz w:val="24"/>
+          <w:szCs w:val="24"/>
+        </w:rPr>
+        <w:t xml:space="preserve"> tried adding the k-means node to the workspace</w:t>
+      </w:r>
+      <w:r>
+        <w:rPr>
+          <w:rFonts w:ascii="Times New Roman" w:eastAsia="Times New Roman" w:hAnsi="Times New Roman" w:cs="Times New Roman"/>
+          <w:sz w:val="24"/>
+          <w:szCs w:val="24"/>
+        </w:rPr>
+        <w:t xml:space="preserve"> and connecting it to the </w:t>
+      </w:r>
+      <w:proofErr w:type="spellStart"/>
+      <w:r>
+        <w:rPr>
+          <w:rFonts w:ascii="Times New Roman" w:eastAsia="Times New Roman" w:hAnsi="Times New Roman" w:cs="Times New Roman"/>
+          <w:sz w:val="24"/>
+          <w:szCs w:val="24"/>
+        </w:rPr>
+        <w:t>csv</w:t>
+      </w:r>
+      <w:proofErr w:type="spellEnd"/>
+      <w:r>
+        <w:rPr>
+          <w:rFonts w:ascii="Times New Roman" w:eastAsia="Times New Roman" w:hAnsi="Times New Roman" w:cs="Times New Roman"/>
+          <w:sz w:val="24"/>
+          <w:szCs w:val="24"/>
+        </w:rPr>
+        <w:t xml:space="preserve"> reader node</w:t>
+      </w:r>
+      <w:r>
+        <w:rPr>
+          <w:rFonts w:ascii="Times New Roman" w:eastAsia="Times New Roman" w:hAnsi="Times New Roman" w:cs="Times New Roman"/>
+          <w:sz w:val="24"/>
+          <w:szCs w:val="24"/>
+        </w:rPr>
+        <w:t xml:space="preserve"> but </w:t>
+      </w:r>
+      <w:r>
+        <w:rPr>
+          <w:rFonts w:ascii="Times New Roman" w:eastAsia="Times New Roman" w:hAnsi="Times New Roman" w:cs="Times New Roman"/>
+          <w:sz w:val="24"/>
+          <w:szCs w:val="24"/>
+        </w:rPr>
+        <w:t xml:space="preserve">that wasn’t working. </w:t>
+      </w:r>
+      <w:proofErr w:type="spellStart"/>
+      <w:r>
+        <w:rPr>
+          <w:rFonts w:ascii="Times New Roman" w:eastAsia="Times New Roman" w:hAnsi="Times New Roman" w:cs="Times New Roman"/>
+          <w:sz w:val="24"/>
+          <w:szCs w:val="24"/>
+        </w:rPr>
+        <w:t>Knime</w:t>
+      </w:r>
+      <w:proofErr w:type="spellEnd"/>
+      <w:r>
+        <w:rPr>
+          <w:rFonts w:ascii="Times New Roman" w:eastAsia="Times New Roman" w:hAnsi="Times New Roman" w:cs="Times New Roman"/>
+          <w:sz w:val="24"/>
+          <w:szCs w:val="24"/>
+        </w:rPr>
+        <w:t xml:space="preserve"> gave me </w:t>
+      </w:r>
+      <w:r>
+        <w:rPr>
+          <w:rFonts w:ascii="Times New Roman" w:eastAsia="Times New Roman" w:hAnsi="Times New Roman" w:cs="Times New Roman"/>
+          <w:sz w:val="24"/>
+          <w:szCs w:val="24"/>
+        </w:rPr>
+        <w:t>a warning</w:t>
+      </w:r>
+      <w:r>
+        <w:rPr>
+          <w:rFonts w:ascii="Times New Roman" w:eastAsia="Times New Roman" w:hAnsi="Times New Roman" w:cs="Times New Roman"/>
+          <w:sz w:val="24"/>
+          <w:szCs w:val="24"/>
+        </w:rPr>
+        <w:t xml:space="preserve"> </w:t>
+      </w:r>
+      <w:r>
+        <w:rPr>
+          <w:rFonts w:ascii="Times New Roman" w:eastAsia="Times New Roman" w:hAnsi="Times New Roman" w:cs="Times New Roman"/>
+          <w:sz w:val="24"/>
+          <w:szCs w:val="24"/>
+        </w:rPr>
+        <w:t>that says</w:t>
+      </w:r>
+      <w:r>
+        <w:rPr>
+          <w:rFonts w:ascii="Times New Roman" w:eastAsia="Times New Roman" w:hAnsi="Times New Roman" w:cs="Times New Roman"/>
+          <w:sz w:val="24"/>
+          <w:szCs w:val="24"/>
+        </w:rPr>
+        <w:t xml:space="preserve"> “No columns in include list! Produces one huge cluster</w:t>
+      </w:r>
+      <w:r>
+        <w:rPr>
+          <w:rFonts w:ascii="Times New Roman" w:eastAsia="Times New Roman" w:hAnsi="Times New Roman" w:cs="Times New Roman"/>
+          <w:sz w:val="24"/>
+          <w:szCs w:val="24"/>
+        </w:rPr>
+        <w:t>.</w:t>
+      </w:r>
+      <w:r>
+        <w:rPr>
+          <w:rFonts w:ascii="Times New Roman" w:eastAsia="Times New Roman" w:hAnsi="Times New Roman" w:cs="Times New Roman"/>
+          <w:sz w:val="24"/>
+          <w:szCs w:val="24"/>
+        </w:rPr>
+        <w:t xml:space="preserve">” </w:t>
+      </w:r>
+      <w:r>
+        <w:rPr>
+          <w:rFonts w:ascii="Times New Roman" w:eastAsia="Times New Roman" w:hAnsi="Times New Roman" w:cs="Times New Roman"/>
+          <w:sz w:val="24"/>
+          <w:szCs w:val="24"/>
+        </w:rPr>
+        <w:t>I</w:t>
+      </w:r>
+      <w:r>
+        <w:rPr>
+          <w:rFonts w:ascii="Times New Roman" w:eastAsia="Times New Roman" w:hAnsi="Times New Roman" w:cs="Times New Roman"/>
+          <w:sz w:val="24"/>
+          <w:szCs w:val="24"/>
+        </w:rPr>
+        <w:t xml:space="preserve"> tried to edit the settings but</w:t>
+      </w:r>
+      <w:r>
+        <w:rPr>
+          <w:rFonts w:ascii="Times New Roman" w:eastAsia="Times New Roman" w:hAnsi="Times New Roman" w:cs="Times New Roman"/>
+          <w:sz w:val="24"/>
+          <w:szCs w:val="24"/>
+        </w:rPr>
+        <w:t xml:space="preserve"> since the attributes are nominal it wouldn’</w:t>
+      </w:r>
+      <w:r>
+        <w:rPr>
+          <w:rFonts w:ascii="Times New Roman" w:eastAsia="Times New Roman" w:hAnsi="Times New Roman" w:cs="Times New Roman"/>
+          <w:sz w:val="24"/>
+          <w:szCs w:val="24"/>
+        </w:rPr>
+        <w:t xml:space="preserve">t let me add those to the list. I figured out how to add the </w:t>
+      </w:r>
+      <w:proofErr w:type="spellStart"/>
+      <w:r>
+        <w:rPr>
+          <w:rFonts w:ascii="Times New Roman" w:eastAsia="Times New Roman" w:hAnsi="Times New Roman" w:cs="Times New Roman"/>
+          <w:sz w:val="24"/>
+          <w:szCs w:val="24"/>
+        </w:rPr>
+        <w:t>Weka</w:t>
+      </w:r>
+      <w:proofErr w:type="spellEnd"/>
+      <w:r>
+        <w:rPr>
+          <w:rFonts w:ascii="Times New Roman" w:eastAsia="Times New Roman" w:hAnsi="Times New Roman" w:cs="Times New Roman"/>
+          <w:sz w:val="24"/>
+          <w:szCs w:val="24"/>
+        </w:rPr>
+        <w:t xml:space="preserve"> plugin for </w:t>
+      </w:r>
+      <w:proofErr w:type="spellStart"/>
+      <w:r>
+        <w:rPr>
+          <w:rFonts w:ascii="Times New Roman" w:eastAsia="Times New Roman" w:hAnsi="Times New Roman" w:cs="Times New Roman"/>
+          <w:sz w:val="24"/>
+          <w:szCs w:val="24"/>
+        </w:rPr>
+        <w:t>Knime</w:t>
+      </w:r>
+      <w:proofErr w:type="spellEnd"/>
+      <w:r>
+        <w:rPr>
+          <w:rFonts w:ascii="Times New Roman" w:eastAsia="Times New Roman" w:hAnsi="Times New Roman" w:cs="Times New Roman"/>
+          <w:sz w:val="24"/>
+          <w:szCs w:val="24"/>
+        </w:rPr>
+        <w:t xml:space="preserve"> so that I could use </w:t>
+      </w:r>
+      <w:proofErr w:type="spellStart"/>
+      <w:r>
+        <w:rPr>
+          <w:rFonts w:ascii="Times New Roman" w:eastAsia="Times New Roman" w:hAnsi="Times New Roman" w:cs="Times New Roman"/>
+          <w:sz w:val="24"/>
+          <w:szCs w:val="24"/>
+        </w:rPr>
+        <w:t>Weka</w:t>
+      </w:r>
+      <w:proofErr w:type="spellEnd"/>
+      <w:r>
+        <w:rPr>
+          <w:rFonts w:ascii="Times New Roman" w:eastAsia="Times New Roman" w:hAnsi="Times New Roman" w:cs="Times New Roman"/>
+          <w:sz w:val="24"/>
+          <w:szCs w:val="24"/>
+        </w:rPr>
+        <w:t xml:space="preserve"> nodes</w:t>
+      </w:r>
+      <w:r>
+        <w:rPr>
+          <w:rFonts w:ascii="Times New Roman" w:eastAsia="Times New Roman" w:hAnsi="Times New Roman" w:cs="Times New Roman"/>
+          <w:sz w:val="24"/>
+          <w:szCs w:val="24"/>
+        </w:rPr>
+        <w:t xml:space="preserve"> which do allow K-means to be used on nominal data</w:t>
+      </w:r>
+      <w:r>
+        <w:rPr>
+          <w:rFonts w:ascii="Times New Roman" w:eastAsia="Times New Roman" w:hAnsi="Times New Roman" w:cs="Times New Roman"/>
+          <w:sz w:val="24"/>
+          <w:szCs w:val="24"/>
+        </w:rPr>
+        <w:t xml:space="preserve">. </w:t>
+      </w:r>
+      <w:r>
+        <w:rPr>
+          <w:rFonts w:ascii="Times New Roman" w:eastAsia="Times New Roman" w:hAnsi="Times New Roman" w:cs="Times New Roman"/>
+          <w:sz w:val="24"/>
+          <w:szCs w:val="24"/>
+        </w:rPr>
+        <w:t xml:space="preserve">The </w:t>
+      </w:r>
+      <w:proofErr w:type="spellStart"/>
+      <w:r>
+        <w:rPr>
+          <w:rFonts w:ascii="Times New Roman" w:eastAsia="Times New Roman" w:hAnsi="Times New Roman" w:cs="Times New Roman"/>
+          <w:sz w:val="24"/>
+          <w:szCs w:val="24"/>
+        </w:rPr>
+        <w:t>SimpleKMeans</w:t>
+      </w:r>
+      <w:proofErr w:type="spellEnd"/>
+      <w:r>
+        <w:rPr>
+          <w:rFonts w:ascii="Times New Roman" w:eastAsia="Times New Roman" w:hAnsi="Times New Roman" w:cs="Times New Roman"/>
+          <w:sz w:val="24"/>
+          <w:szCs w:val="24"/>
+        </w:rPr>
+        <w:t xml:space="preserve"> </w:t>
+      </w:r>
+      <w:r>
+        <w:rPr>
+          <w:rFonts w:ascii="Times New Roman" w:eastAsia="Times New Roman" w:hAnsi="Times New Roman" w:cs="Times New Roman"/>
+          <w:sz w:val="24"/>
+          <w:szCs w:val="24"/>
+        </w:rPr>
+        <w:t xml:space="preserve">node from </w:t>
+      </w:r>
+      <w:proofErr w:type="spellStart"/>
+      <w:r>
+        <w:rPr>
+          <w:rFonts w:ascii="Times New Roman" w:eastAsia="Times New Roman" w:hAnsi="Times New Roman" w:cs="Times New Roman"/>
+          <w:sz w:val="24"/>
+          <w:szCs w:val="24"/>
+        </w:rPr>
+        <w:t>Weka</w:t>
+      </w:r>
+      <w:proofErr w:type="spellEnd"/>
+      <w:r>
+        <w:rPr>
+          <w:rFonts w:ascii="Times New Roman" w:eastAsia="Times New Roman" w:hAnsi="Times New Roman" w:cs="Times New Roman"/>
+          <w:sz w:val="24"/>
+          <w:szCs w:val="24"/>
+        </w:rPr>
+        <w:t xml:space="preserve"> didn’t have this issue. </w:t>
+      </w:r>
+      <w:r>
+        <w:rPr>
+          <w:rFonts w:ascii="Times New Roman" w:eastAsia="Times New Roman" w:hAnsi="Times New Roman" w:cs="Times New Roman"/>
+          <w:sz w:val="24"/>
+          <w:szCs w:val="24"/>
+        </w:rPr>
+        <w:t xml:space="preserve">I specified 2 clusters, hoping it would cluster poisonous in one and edible in another. </w:t>
+      </w:r>
+      <w:r>
+        <w:rPr>
+          <w:rFonts w:ascii="Times New Roman" w:eastAsia="Times New Roman" w:hAnsi="Times New Roman" w:cs="Times New Roman"/>
+          <w:sz w:val="24"/>
+          <w:szCs w:val="24"/>
+        </w:rPr>
+        <w:t xml:space="preserve">This </w:t>
+      </w:r>
+      <w:r>
+        <w:rPr>
+          <w:rFonts w:ascii="Times New Roman" w:eastAsia="Times New Roman" w:hAnsi="Times New Roman" w:cs="Times New Roman"/>
+          <w:sz w:val="24"/>
+          <w:szCs w:val="24"/>
+        </w:rPr>
+        <w:t xml:space="preserve">did not do so well. </w:t>
+      </w:r>
+      <w:r>
+        <w:rPr>
+          <w:rFonts w:ascii="Times New Roman" w:eastAsia="Times New Roman" w:hAnsi="Times New Roman" w:cs="Times New Roman"/>
+          <w:sz w:val="24"/>
+          <w:szCs w:val="24"/>
+        </w:rPr>
+        <w:t xml:space="preserve">I got two clusters with 38% of the data in one and 62% in the other. </w:t>
+      </w:r>
+      <w:r>
+        <w:rPr>
+          <w:rFonts w:ascii="Times New Roman" w:eastAsia="Times New Roman" w:hAnsi="Times New Roman" w:cs="Times New Roman"/>
+          <w:sz w:val="24"/>
+          <w:szCs w:val="24"/>
+        </w:rPr>
+        <w:t xml:space="preserve">I know from question 1 that the distribution of poisonous vs. edible is a little </w:t>
+      </w:r>
+      <w:r>
+        <w:rPr>
+          <w:rFonts w:ascii="Times New Roman" w:eastAsia="Times New Roman" w:hAnsi="Times New Roman" w:cs="Times New Roman"/>
+          <w:sz w:val="24"/>
+          <w:szCs w:val="24"/>
+        </w:rPr>
+        <w:t>more even than that.</w:t>
+      </w:r>
+      <w:r>
+        <w:rPr>
+          <w:rFonts w:ascii="Times New Roman" w:eastAsia="Times New Roman" w:hAnsi="Times New Roman" w:cs="Times New Roman"/>
+          <w:sz w:val="24"/>
+          <w:szCs w:val="24"/>
+        </w:rPr>
+        <w:t xml:space="preserve"> I also tried this with the bina</w:t>
+      </w:r>
+      <w:r>
+        <w:rPr>
+          <w:rFonts w:ascii="Times New Roman" w:eastAsia="Times New Roman" w:hAnsi="Times New Roman" w:cs="Times New Roman"/>
+          <w:sz w:val="24"/>
+          <w:szCs w:val="24"/>
+        </w:rPr>
+        <w:t>ry</w:t>
+      </w:r>
+      <w:r>
+        <w:rPr>
+          <w:rFonts w:ascii="Times New Roman" w:eastAsia="Times New Roman" w:hAnsi="Times New Roman" w:cs="Times New Roman"/>
+          <w:sz w:val="24"/>
+          <w:szCs w:val="24"/>
+        </w:rPr>
+        <w:t xml:space="preserve"> data and ended up with the same results.</w:t>
+      </w:r>
+      <w:r>
+        <w:rPr>
+          <w:rFonts w:ascii="Times New Roman" w:eastAsia="Times New Roman" w:hAnsi="Times New Roman" w:cs="Times New Roman"/>
+          <w:sz w:val="24"/>
+          <w:szCs w:val="24"/>
+        </w:rPr>
+        <w:t xml:space="preserve"> </w:t>
+      </w:r>
+      <w:r>
+        <w:rPr>
+          <w:rFonts w:ascii="Times New Roman" w:eastAsia="Times New Roman" w:hAnsi="Times New Roman" w:cs="Times New Roman"/>
+          <w:sz w:val="24"/>
+          <w:szCs w:val="24"/>
+        </w:rPr>
+        <w:t xml:space="preserve">At this point </w:t>
+      </w:r>
+      <w:r>
+        <w:rPr>
+          <w:rFonts w:ascii="Times New Roman" w:eastAsia="Times New Roman" w:hAnsi="Times New Roman" w:cs="Times New Roman"/>
+          <w:sz w:val="24"/>
+          <w:szCs w:val="24"/>
+        </w:rPr>
+        <w:t xml:space="preserve">I switched over to </w:t>
+      </w:r>
+      <w:proofErr w:type="spellStart"/>
+      <w:r>
+        <w:rPr>
+          <w:rFonts w:ascii="Times New Roman" w:eastAsia="Times New Roman" w:hAnsi="Times New Roman" w:cs="Times New Roman"/>
+          <w:sz w:val="24"/>
+          <w:szCs w:val="24"/>
+        </w:rPr>
+        <w:t>Wek</w:t>
+      </w:r>
+      <w:r>
+        <w:rPr>
+          <w:rFonts w:ascii="Times New Roman" w:eastAsia="Times New Roman" w:hAnsi="Times New Roman" w:cs="Times New Roman"/>
+          <w:sz w:val="24"/>
+          <w:szCs w:val="24"/>
+        </w:rPr>
+        <w:t>a</w:t>
+      </w:r>
+      <w:proofErr w:type="spellEnd"/>
+      <w:r>
+        <w:rPr>
+          <w:rFonts w:ascii="Times New Roman" w:eastAsia="Times New Roman" w:hAnsi="Times New Roman" w:cs="Times New Roman"/>
+          <w:sz w:val="24"/>
+          <w:szCs w:val="24"/>
+        </w:rPr>
+        <w:t xml:space="preserve"> and tried a </w:t>
+      </w:r>
+      <w:proofErr w:type="spellStart"/>
+      <w:r>
+        <w:rPr>
+          <w:rFonts w:ascii="Times New Roman" w:eastAsia="Times New Roman" w:hAnsi="Times New Roman" w:cs="Times New Roman"/>
+          <w:sz w:val="24"/>
+          <w:szCs w:val="24"/>
+        </w:rPr>
+        <w:t>SimpleKMeans</w:t>
+      </w:r>
+      <w:proofErr w:type="spellEnd"/>
+      <w:r>
+        <w:rPr>
+          <w:rFonts w:ascii="Times New Roman" w:eastAsia="Times New Roman" w:hAnsi="Times New Roman" w:cs="Times New Roman"/>
+          <w:sz w:val="24"/>
+          <w:szCs w:val="24"/>
+        </w:rPr>
+        <w:t xml:space="preserve"> with it ignoring the </w:t>
+      </w:r>
+      <w:r>
+        <w:rPr>
+          <w:rFonts w:ascii="Times New Roman" w:eastAsia="Times New Roman" w:hAnsi="Times New Roman" w:cs="Times New Roman"/>
+          <w:sz w:val="24"/>
+          <w:szCs w:val="24"/>
+        </w:rPr>
+        <w:t xml:space="preserve">poisonous </w:t>
+      </w:r>
+      <w:r>
+        <w:rPr>
+          <w:rFonts w:ascii="Times New Roman" w:eastAsia="Times New Roman" w:hAnsi="Times New Roman" w:cs="Times New Roman"/>
+          <w:sz w:val="24"/>
+          <w:szCs w:val="24"/>
+        </w:rPr>
+        <w:t>attribute. This actually distributed the data clo</w:t>
+      </w:r>
+      <w:r>
+        <w:rPr>
+          <w:rFonts w:ascii="Times New Roman" w:eastAsia="Times New Roman" w:hAnsi="Times New Roman" w:cs="Times New Roman"/>
+          <w:sz w:val="24"/>
+          <w:szCs w:val="24"/>
+        </w:rPr>
+        <w:t>ser to the counts in pr</w:t>
+      </w:r>
+      <w:r>
+        <w:rPr>
+          <w:rFonts w:ascii="Times New Roman" w:eastAsia="Times New Roman" w:hAnsi="Times New Roman" w:cs="Times New Roman"/>
+          <w:sz w:val="24"/>
+          <w:szCs w:val="24"/>
+        </w:rPr>
+        <w:t>oblem 1</w:t>
+      </w:r>
+      <w:r>
+        <w:rPr>
+          <w:rFonts w:ascii="Times New Roman" w:eastAsia="Times New Roman" w:hAnsi="Times New Roman" w:cs="Times New Roman"/>
+          <w:sz w:val="24"/>
+          <w:szCs w:val="24"/>
+        </w:rPr>
+        <w:t xml:space="preserve"> but</w:t>
+      </w:r>
+      <w:r>
+        <w:rPr>
+          <w:rFonts w:ascii="Times New Roman" w:eastAsia="Times New Roman" w:hAnsi="Times New Roman" w:cs="Times New Roman"/>
+          <w:sz w:val="24"/>
+          <w:szCs w:val="24"/>
+        </w:rPr>
+        <w:t>,</w:t>
+      </w:r>
+      <w:r>
+        <w:rPr>
+          <w:rFonts w:ascii="Times New Roman" w:eastAsia="Times New Roman" w:hAnsi="Times New Roman" w:cs="Times New Roman"/>
+          <w:sz w:val="24"/>
+          <w:szCs w:val="24"/>
+        </w:rPr>
+        <w:t xml:space="preserve"> </w:t>
+      </w:r>
+      <w:r>
+        <w:rPr>
+          <w:rFonts w:ascii="Times New Roman" w:eastAsia="Times New Roman" w:hAnsi="Times New Roman" w:cs="Times New Roman"/>
+          <w:sz w:val="24"/>
+          <w:szCs w:val="24"/>
+        </w:rPr>
+        <w:t xml:space="preserve">as you can see in Figure 2, it did not </w:t>
+      </w:r>
+      <w:r>
+        <w:rPr>
+          <w:rFonts w:ascii="Times New Roman" w:eastAsia="Times New Roman" w:hAnsi="Times New Roman" w:cs="Times New Roman"/>
+          <w:sz w:val="24"/>
+          <w:szCs w:val="24"/>
+        </w:rPr>
+        <w:t>cluster the edible in one gr</w:t>
+      </w:r>
+      <w:r>
+        <w:rPr>
+          <w:rFonts w:ascii="Times New Roman" w:eastAsia="Times New Roman" w:hAnsi="Times New Roman" w:cs="Times New Roman"/>
+          <w:sz w:val="24"/>
+          <w:szCs w:val="24"/>
+        </w:rPr>
+        <w:t>oup and poi</w:t>
+      </w:r>
+      <w:r>
+        <w:rPr>
+          <w:rFonts w:ascii="Times New Roman" w:eastAsia="Times New Roman" w:hAnsi="Times New Roman" w:cs="Times New Roman"/>
+          <w:sz w:val="24"/>
+          <w:szCs w:val="24"/>
+        </w:rPr>
+        <w:t>sonous in the other</w:t>
+      </w:r>
+      <w:r>
+        <w:rPr>
+          <w:rFonts w:ascii="Times New Roman" w:eastAsia="Times New Roman" w:hAnsi="Times New Roman" w:cs="Times New Roman"/>
+          <w:sz w:val="24"/>
+          <w:szCs w:val="24"/>
+        </w:rPr>
+        <w:t>, which was the idea of clustering it</w:t>
+      </w:r>
+      <w:r>
+        <w:rPr>
+          <w:rFonts w:ascii="Times New Roman" w:eastAsia="Times New Roman" w:hAnsi="Times New Roman" w:cs="Times New Roman"/>
+          <w:sz w:val="24"/>
+          <w:szCs w:val="24"/>
+        </w:rPr>
+        <w:t xml:space="preserve">. I also spent a little bit of time trying to hierarchically cluster the data and use DBSCAN on it. </w:t>
+      </w:r>
+      <w:r>
+        <w:rPr>
+          <w:rFonts w:ascii="Times New Roman" w:eastAsia="Times New Roman" w:hAnsi="Times New Roman" w:cs="Times New Roman"/>
+          <w:sz w:val="24"/>
+          <w:szCs w:val="24"/>
+        </w:rPr>
+        <w:t xml:space="preserve">These algorithms also resulted in no luck. </w:t>
+      </w:r>
+      <w:r>
+        <w:rPr>
+          <w:rFonts w:ascii="Times New Roman" w:eastAsia="Times New Roman" w:hAnsi="Times New Roman" w:cs="Times New Roman"/>
+          <w:sz w:val="24"/>
+          <w:szCs w:val="24"/>
+        </w:rPr>
+        <w:t xml:space="preserve">At this point </w:t>
+      </w:r>
+      <w:r>
+        <w:rPr>
+          <w:rFonts w:ascii="Times New Roman" w:eastAsia="Times New Roman" w:hAnsi="Times New Roman" w:cs="Times New Roman"/>
+          <w:sz w:val="24"/>
+          <w:szCs w:val="24"/>
+        </w:rPr>
+        <w:t>I do not</w:t>
+      </w:r>
+      <w:r>
+        <w:rPr>
+          <w:rFonts w:ascii="Times New Roman" w:eastAsia="Times New Roman" w:hAnsi="Times New Roman" w:cs="Times New Roman"/>
+          <w:sz w:val="24"/>
+          <w:szCs w:val="24"/>
+        </w:rPr>
+        <w:t xml:space="preserve"> think the data can be distilled into groups. </w:t>
+      </w:r>
     </w:p>
     <w:p>
       <w:pPr>
@@ -772,14 +1575,17 @@
           <w:rFonts w:ascii="Times New Roman" w:eastAsia="Times New Roman" w:hAnsi="Times New Roman" w:cs="Times New Roman"/>
           <w:sz w:val="24"/>
           <w:szCs w:val="24"/>
-        </w:rPr>
-      </w:pPr>
-      <w:r>
-        <w:rPr>
-          <w:rFonts w:ascii="Times New Roman" w:eastAsia="Times New Roman" w:hAnsi="Times New Roman" w:cs="Times New Roman"/>
-          <w:sz w:val="24"/>
-          <w:szCs w:val="24"/>
-        </w:rPr>
+          <w:u w:val="single"/>
+        </w:rPr>
+      </w:pPr>
+      <w:r>
+        <w:rPr>
+          <w:rFonts w:ascii="Times New Roman" w:eastAsia="Times New Roman" w:hAnsi="Times New Roman" w:cs="Times New Roman"/>
+          <w:sz w:val="24"/>
+          <w:szCs w:val="24"/>
+          <w:u w:val="single"/>
+        </w:rPr>
+        <w:lastRenderedPageBreak/>
         <w:t>Can a classification model be created that can predict whether a mushroom is edible or poisonous?</w:t>
       </w:r>
     </w:p>
@@ -793,17 +1599,6 @@
           <w:szCs w:val="24"/>
         </w:rPr>
       </w:pPr>
-    </w:p>
-    <w:p>
-      <w:pPr>
-        <w:pStyle w:val="ListParagraph"/>
-        <w:spacing w:before="100" w:beforeAutospacing="1" w:after="100" w:afterAutospacing="1" w:line="480" w:lineRule="auto"/>
-        <w:rPr>
-          <w:rFonts w:ascii="Times New Roman" w:eastAsia="Times New Roman" w:hAnsi="Times New Roman" w:cs="Times New Roman"/>
-          <w:sz w:val="24"/>
-          <w:szCs w:val="24"/>
-        </w:rPr>
-      </w:pPr>
       <w:r>
         <w:rPr>
           <w:rFonts w:ascii="Times New Roman" w:eastAsia="Times New Roman" w:hAnsi="Times New Roman" w:cs="Times New Roman"/>
@@ -842,7 +1637,31 @@
           <w:sz w:val="24"/>
           <w:szCs w:val="24"/>
         </w:rPr>
-        <w:t xml:space="preserve">d on a decision tree because the data can be discretized and, hopefully, </w:t>
+        <w:t>d on a decision tree because the data</w:t>
+      </w:r>
+      <w:r>
+        <w:rPr>
+          <w:rFonts w:ascii="Times New Roman" w:eastAsia="Times New Roman" w:hAnsi="Times New Roman" w:cs="Times New Roman"/>
+          <w:sz w:val="24"/>
+          <w:szCs w:val="24"/>
+        </w:rPr>
+        <w:t xml:space="preserve"> has already been made binary</w:t>
+      </w:r>
+      <w:r>
+        <w:rPr>
+          <w:rFonts w:ascii="Times New Roman" w:eastAsia="Times New Roman" w:hAnsi="Times New Roman" w:cs="Times New Roman"/>
+          <w:sz w:val="24"/>
+          <w:szCs w:val="24"/>
+        </w:rPr>
+        <w:t xml:space="preserve"> and, hopefully, </w:t>
+      </w:r>
+      <w:r>
+        <w:rPr>
+          <w:rFonts w:ascii="Times New Roman" w:eastAsia="Times New Roman" w:hAnsi="Times New Roman" w:cs="Times New Roman"/>
+          <w:sz w:val="24"/>
+          <w:szCs w:val="24"/>
+        </w:rPr>
+        <w:t xml:space="preserve">this can </w:t>
       </w:r>
       <w:r>
         <w:rPr>
@@ -852,94 +1671,8 @@
         </w:rPr>
         <w:t xml:space="preserve">predict whether a mushroom is edible or poisonous based on different attributes. </w:t>
       </w:r>
-      <w:r>
-        <w:rPr>
-          <w:rFonts w:ascii="Times New Roman" w:eastAsia="Times New Roman" w:hAnsi="Times New Roman" w:cs="Times New Roman"/>
-          <w:sz w:val="24"/>
-          <w:szCs w:val="24"/>
-        </w:rPr>
-        <w:t>At this point I loaded the data into Knime and add</w:t>
-      </w:r>
-      <w:r>
-        <w:rPr>
-          <w:rFonts w:ascii="Times New Roman" w:eastAsia="Times New Roman" w:hAnsi="Times New Roman" w:cs="Times New Roman"/>
-          <w:sz w:val="24"/>
-          <w:szCs w:val="24"/>
-        </w:rPr>
-        <w:t xml:space="preserve">ed a decision tree learner node. </w:t>
-      </w:r>
-      <w:r>
-        <w:rPr>
-          <w:rFonts w:ascii="Times New Roman" w:eastAsia="Times New Roman" w:hAnsi="Times New Roman" w:cs="Times New Roman"/>
-          <w:sz w:val="24"/>
-          <w:szCs w:val="24"/>
-        </w:rPr>
-        <w:t xml:space="preserve">I configured the node to use the first column as the class name, use gini impurity, and </w:t>
-      </w:r>
-      <w:r>
-        <w:rPr>
-          <w:rFonts w:ascii="Times New Roman" w:eastAsia="Times New Roman" w:hAnsi="Times New Roman" w:cs="Times New Roman"/>
-          <w:sz w:val="24"/>
-          <w:szCs w:val="24"/>
-        </w:rPr>
-        <w:t xml:space="preserve">do it without pruning. </w:t>
-      </w:r>
-      <w:r>
-        <w:rPr>
-          <w:rFonts w:ascii="Times New Roman" w:eastAsia="Times New Roman" w:hAnsi="Times New Roman" w:cs="Times New Roman"/>
-          <w:sz w:val="24"/>
-          <w:szCs w:val="24"/>
-        </w:rPr>
-        <w:t xml:space="preserve">The decision tree actually generated a pretty good classification. </w:t>
-      </w:r>
-      <w:r>
-        <w:rPr>
-          <w:rFonts w:ascii="Times New Roman" w:eastAsia="Times New Roman" w:hAnsi="Times New Roman" w:cs="Times New Roman"/>
-          <w:sz w:val="24"/>
-          <w:szCs w:val="24"/>
-        </w:rPr>
-        <w:t xml:space="preserve">The topmost decision was based on column 5 which is </w:t>
-      </w:r>
-      <w:r>
-        <w:rPr>
-          <w:rFonts w:ascii="Times New Roman" w:eastAsia="Times New Roman" w:hAnsi="Times New Roman" w:cs="Times New Roman"/>
-          <w:sz w:val="24"/>
-          <w:szCs w:val="24"/>
-        </w:rPr>
-        <w:t xml:space="preserve">the odor </w:t>
-      </w:r>
-      <w:r>
-        <w:rPr>
-          <w:rFonts w:ascii="Times New Roman" w:eastAsia="Times New Roman" w:hAnsi="Times New Roman" w:cs="Times New Roman"/>
-          <w:sz w:val="24"/>
-          <w:szCs w:val="24"/>
-        </w:rPr>
-        <w:t xml:space="preserve">of the mushroom. </w:t>
-      </w:r>
-      <w:r>
-        <w:rPr>
-          <w:rFonts w:ascii="Times New Roman" w:eastAsia="Times New Roman" w:hAnsi="Times New Roman" w:cs="Times New Roman"/>
-          <w:sz w:val="24"/>
-          <w:szCs w:val="24"/>
-        </w:rPr>
-        <w:t xml:space="preserve">Using just the discrete values of this column most of the data was split into </w:t>
-      </w:r>
-      <w:r>
-        <w:rPr>
-          <w:rFonts w:ascii="Times New Roman" w:eastAsia="Times New Roman" w:hAnsi="Times New Roman" w:cs="Times New Roman"/>
-          <w:sz w:val="24"/>
-          <w:szCs w:val="24"/>
-        </w:rPr>
-        <w:t xml:space="preserve">poisonous or edible clearly. The only value it did not cleanly separate was </w:t>
-      </w:r>
-      <w:r>
-        <w:rPr>
-          <w:rFonts w:ascii="Times New Roman" w:eastAsia="Times New Roman" w:hAnsi="Times New Roman" w:cs="Times New Roman"/>
-          <w:sz w:val="24"/>
-          <w:szCs w:val="24"/>
-        </w:rPr>
-        <w:t xml:space="preserve">an odor of None. </w:t>
-      </w:r>
+      <w:bookmarkStart w:id="0" w:name="_GoBack"/>
+      <w:bookmarkEnd w:id="0"/>
     </w:p>
     <w:p>
       <w:pPr>
@@ -1089,7 +1822,6 @@
           <w:sz w:val="24"/>
           <w:szCs w:val="24"/>
         </w:rPr>
-        <w:lastRenderedPageBreak/>
         <w:t>Can any association rules be generated from this dataset?</w:t>
       </w:r>
     </w:p>
@@ -2178,7 +2910,7 @@
 </file>
 
 <file path=customXml/itemProps1.xml><?xml version="1.0" encoding="utf-8"?>
-<ds:datastoreItem xmlns:ds="http://schemas.openxmlformats.org/officeDocument/2006/customXml" ds:itemID="{B0741962-1C6D-4BB9-AA52-E096AD9AE297}">
+<ds:datastoreItem xmlns:ds="http://schemas.openxmlformats.org/officeDocument/2006/customXml" ds:itemID="{09432ACE-B7F3-47D9-B84D-4E4EDDAEEDE1}">
   <ds:schemaRefs>
     <ds:schemaRef ds:uri="http://schemas.openxmlformats.org/officeDocument/2006/bibliography"/>
   </ds:schemaRefs>

</xml_diff>

<commit_message>
finished the write up for question 3
</commit_message>
<xml_diff>
--- a/project08/write-up.docx
+++ b/project08/write-up.docx
@@ -266,33 +266,15 @@
           <w:sz w:val="24"/>
           <w:szCs w:val="24"/>
         </w:rPr>
-        <w:t xml:space="preserve"> put the data into </w:t>
-      </w:r>
-      <w:proofErr w:type="spellStart"/>
-      <w:r>
-        <w:rPr>
-          <w:rFonts w:ascii="Times New Roman" w:eastAsia="Times New Roman" w:hAnsi="Times New Roman" w:cs="Times New Roman"/>
-          <w:sz w:val="24"/>
-          <w:szCs w:val="24"/>
-        </w:rPr>
-        <w:t>K</w:t>
-      </w:r>
-      <w:r>
-        <w:rPr>
-          <w:rFonts w:ascii="Times New Roman" w:eastAsia="Times New Roman" w:hAnsi="Times New Roman" w:cs="Times New Roman"/>
-          <w:sz w:val="24"/>
-          <w:szCs w:val="24"/>
-        </w:rPr>
-        <w:t>nime</w:t>
-      </w:r>
-      <w:proofErr w:type="spellEnd"/>
-      <w:r>
-        <w:rPr>
-          <w:rFonts w:ascii="Times New Roman" w:eastAsia="Times New Roman" w:hAnsi="Times New Roman" w:cs="Times New Roman"/>
-          <w:sz w:val="24"/>
-          <w:szCs w:val="24"/>
-        </w:rPr>
-        <w:t xml:space="preserve"> to generate the statistics </w:t>
+        <w:t xml:space="preserve"> put the data into K</w:t>
+      </w:r>
+      <w:r>
+        <w:rPr>
+          <w:rFonts w:ascii="Times New Roman" w:eastAsia="Times New Roman" w:hAnsi="Times New Roman" w:cs="Times New Roman"/>
+          <w:sz w:val="24"/>
+          <w:szCs w:val="24"/>
+        </w:rPr>
+        <w:t xml:space="preserve">nime to generate the statistics </w:t>
       </w:r>
       <w:r>
         <w:rPr>
@@ -996,18 +978,8 @@
           <w:sz w:val="24"/>
           <w:szCs w:val="24"/>
         </w:rPr>
-        <w:t xml:space="preserve">I already have the data loaded into </w:t>
-      </w:r>
-      <w:proofErr w:type="spellStart"/>
-      <w:r>
-        <w:rPr>
-          <w:rFonts w:ascii="Times New Roman" w:eastAsia="Times New Roman" w:hAnsi="Times New Roman" w:cs="Times New Roman"/>
-          <w:sz w:val="24"/>
-          <w:szCs w:val="24"/>
-        </w:rPr>
-        <w:t>Knime</w:t>
-      </w:r>
-      <w:proofErr w:type="spellEnd"/>
+        <w:t>I already have the data loaded into Knime</w:t>
+      </w:r>
       <w:r>
         <w:rPr>
           <w:rFonts w:ascii="Times New Roman" w:eastAsia="Times New Roman" w:hAnsi="Times New Roman" w:cs="Times New Roman"/>
@@ -1030,25 +1002,7 @@
           <w:sz w:val="24"/>
           <w:szCs w:val="24"/>
         </w:rPr>
-        <w:t xml:space="preserve"> and connecting it to the </w:t>
-      </w:r>
-      <w:proofErr w:type="spellStart"/>
-      <w:r>
-        <w:rPr>
-          <w:rFonts w:ascii="Times New Roman" w:eastAsia="Times New Roman" w:hAnsi="Times New Roman" w:cs="Times New Roman"/>
-          <w:sz w:val="24"/>
-          <w:szCs w:val="24"/>
-        </w:rPr>
-        <w:t>csv</w:t>
-      </w:r>
-      <w:proofErr w:type="spellEnd"/>
-      <w:r>
-        <w:rPr>
-          <w:rFonts w:ascii="Times New Roman" w:eastAsia="Times New Roman" w:hAnsi="Times New Roman" w:cs="Times New Roman"/>
-          <w:sz w:val="24"/>
-          <w:szCs w:val="24"/>
-        </w:rPr>
-        <w:t xml:space="preserve"> reader node</w:t>
+        <w:t xml:space="preserve"> and connecting it to the csv reader node</w:t>
       </w:r>
       <w:r>
         <w:rPr>
@@ -1066,23 +1020,13 @@
         </w:rPr>
         <w:t xml:space="preserve">that wasn’t working. </w:t>
       </w:r>
-      <w:proofErr w:type="spellStart"/>
-      <w:r>
-        <w:rPr>
-          <w:rFonts w:ascii="Times New Roman" w:eastAsia="Times New Roman" w:hAnsi="Times New Roman" w:cs="Times New Roman"/>
-          <w:sz w:val="24"/>
-          <w:szCs w:val="24"/>
-        </w:rPr>
-        <w:t>Knime</w:t>
-      </w:r>
-      <w:proofErr w:type="spellEnd"/>
-      <w:r>
-        <w:rPr>
-          <w:rFonts w:ascii="Times New Roman" w:eastAsia="Times New Roman" w:hAnsi="Times New Roman" w:cs="Times New Roman"/>
-          <w:sz w:val="24"/>
-          <w:szCs w:val="24"/>
-        </w:rPr>
-        <w:t xml:space="preserve"> gave me </w:t>
+      <w:r>
+        <w:rPr>
+          <w:rFonts w:ascii="Times New Roman" w:eastAsia="Times New Roman" w:hAnsi="Times New Roman" w:cs="Times New Roman"/>
+          <w:sz w:val="24"/>
+          <w:szCs w:val="24"/>
+        </w:rPr>
+        <w:t xml:space="preserve">Knime gave me </w:t>
       </w:r>
       <w:r>
         <w:rPr>
@@ -1162,61 +1106,7 @@
           <w:sz w:val="24"/>
           <w:szCs w:val="24"/>
         </w:rPr>
-        <w:t xml:space="preserve">t let me add those to the list. I figured out how to add the </w:t>
-      </w:r>
-      <w:proofErr w:type="spellStart"/>
-      <w:r>
-        <w:rPr>
-          <w:rFonts w:ascii="Times New Roman" w:eastAsia="Times New Roman" w:hAnsi="Times New Roman" w:cs="Times New Roman"/>
-          <w:sz w:val="24"/>
-          <w:szCs w:val="24"/>
-        </w:rPr>
-        <w:t>Weka</w:t>
-      </w:r>
-      <w:proofErr w:type="spellEnd"/>
-      <w:r>
-        <w:rPr>
-          <w:rFonts w:ascii="Times New Roman" w:eastAsia="Times New Roman" w:hAnsi="Times New Roman" w:cs="Times New Roman"/>
-          <w:sz w:val="24"/>
-          <w:szCs w:val="24"/>
-        </w:rPr>
-        <w:t xml:space="preserve"> plugin for </w:t>
-      </w:r>
-      <w:proofErr w:type="spellStart"/>
-      <w:r>
-        <w:rPr>
-          <w:rFonts w:ascii="Times New Roman" w:eastAsia="Times New Roman" w:hAnsi="Times New Roman" w:cs="Times New Roman"/>
-          <w:sz w:val="24"/>
-          <w:szCs w:val="24"/>
-        </w:rPr>
-        <w:t>Knime</w:t>
-      </w:r>
-      <w:proofErr w:type="spellEnd"/>
-      <w:r>
-        <w:rPr>
-          <w:rFonts w:ascii="Times New Roman" w:eastAsia="Times New Roman" w:hAnsi="Times New Roman" w:cs="Times New Roman"/>
-          <w:sz w:val="24"/>
-          <w:szCs w:val="24"/>
-        </w:rPr>
-        <w:t xml:space="preserve"> so that I could use </w:t>
-      </w:r>
-      <w:proofErr w:type="spellStart"/>
-      <w:r>
-        <w:rPr>
-          <w:rFonts w:ascii="Times New Roman" w:eastAsia="Times New Roman" w:hAnsi="Times New Roman" w:cs="Times New Roman"/>
-          <w:sz w:val="24"/>
-          <w:szCs w:val="24"/>
-        </w:rPr>
-        <w:t>Weka</w:t>
-      </w:r>
-      <w:proofErr w:type="spellEnd"/>
-      <w:r>
-        <w:rPr>
-          <w:rFonts w:ascii="Times New Roman" w:eastAsia="Times New Roman" w:hAnsi="Times New Roman" w:cs="Times New Roman"/>
-          <w:sz w:val="24"/>
-          <w:szCs w:val="24"/>
-        </w:rPr>
-        <w:t xml:space="preserve"> nodes</w:t>
+        <w:t>t let me add those to the list. I figured out how to add the Weka plugin for Knime so that I could use Weka nodes</w:t>
       </w:r>
       <w:r>
         <w:rPr>
@@ -1240,18 +1130,88 @@
           <w:sz w:val="24"/>
           <w:szCs w:val="24"/>
         </w:rPr>
-        <w:t xml:space="preserve">The </w:t>
-      </w:r>
-      <w:proofErr w:type="spellStart"/>
-      <w:r>
-        <w:rPr>
-          <w:rFonts w:ascii="Times New Roman" w:eastAsia="Times New Roman" w:hAnsi="Times New Roman" w:cs="Times New Roman"/>
-          <w:sz w:val="24"/>
-          <w:szCs w:val="24"/>
-        </w:rPr>
-        <w:t>SimpleKMeans</w:t>
-      </w:r>
-      <w:proofErr w:type="spellEnd"/>
+        <w:t xml:space="preserve">The SimpleKMeans </w:t>
+      </w:r>
+      <w:r>
+        <w:rPr>
+          <w:rFonts w:ascii="Times New Roman" w:eastAsia="Times New Roman" w:hAnsi="Times New Roman" w:cs="Times New Roman"/>
+          <w:sz w:val="24"/>
+          <w:szCs w:val="24"/>
+        </w:rPr>
+        <w:t xml:space="preserve">node from Weka didn’t have this issue. </w:t>
+      </w:r>
+      <w:r>
+        <w:rPr>
+          <w:rFonts w:ascii="Times New Roman" w:eastAsia="Times New Roman" w:hAnsi="Times New Roman" w:cs="Times New Roman"/>
+          <w:sz w:val="24"/>
+          <w:szCs w:val="24"/>
+        </w:rPr>
+        <w:t xml:space="preserve">I specified 2 clusters, hoping it would cluster poisonous in one and edible in another. </w:t>
+      </w:r>
+      <w:r>
+        <w:rPr>
+          <w:rFonts w:ascii="Times New Roman" w:eastAsia="Times New Roman" w:hAnsi="Times New Roman" w:cs="Times New Roman"/>
+          <w:sz w:val="24"/>
+          <w:szCs w:val="24"/>
+        </w:rPr>
+        <w:t xml:space="preserve">This </w:t>
+      </w:r>
+      <w:r>
+        <w:rPr>
+          <w:rFonts w:ascii="Times New Roman" w:eastAsia="Times New Roman" w:hAnsi="Times New Roman" w:cs="Times New Roman"/>
+          <w:sz w:val="24"/>
+          <w:szCs w:val="24"/>
+        </w:rPr>
+        <w:t xml:space="preserve">did not do so well. </w:t>
+      </w:r>
+      <w:r>
+        <w:rPr>
+          <w:rFonts w:ascii="Times New Roman" w:eastAsia="Times New Roman" w:hAnsi="Times New Roman" w:cs="Times New Roman"/>
+          <w:sz w:val="24"/>
+          <w:szCs w:val="24"/>
+        </w:rPr>
+        <w:t xml:space="preserve">I got two clusters with 38% of the data in one and 62% in the other. </w:t>
+      </w:r>
+      <w:r>
+        <w:rPr>
+          <w:rFonts w:ascii="Times New Roman" w:eastAsia="Times New Roman" w:hAnsi="Times New Roman" w:cs="Times New Roman"/>
+          <w:sz w:val="24"/>
+          <w:szCs w:val="24"/>
+        </w:rPr>
+        <w:t xml:space="preserve">I know from question 1 that the distribution of poisonous vs. edible is a little </w:t>
+      </w:r>
+      <w:r>
+        <w:rPr>
+          <w:rFonts w:ascii="Times New Roman" w:eastAsia="Times New Roman" w:hAnsi="Times New Roman" w:cs="Times New Roman"/>
+          <w:sz w:val="24"/>
+          <w:szCs w:val="24"/>
+        </w:rPr>
+        <w:t>more even than that.</w:t>
+      </w:r>
+      <w:r>
+        <w:rPr>
+          <w:rFonts w:ascii="Times New Roman" w:eastAsia="Times New Roman" w:hAnsi="Times New Roman" w:cs="Times New Roman"/>
+          <w:sz w:val="24"/>
+          <w:szCs w:val="24"/>
+        </w:rPr>
+        <w:t xml:space="preserve"> I also tried this with the bina</w:t>
+      </w:r>
+      <w:r>
+        <w:rPr>
+          <w:rFonts w:ascii="Times New Roman" w:eastAsia="Times New Roman" w:hAnsi="Times New Roman" w:cs="Times New Roman"/>
+          <w:sz w:val="24"/>
+          <w:szCs w:val="24"/>
+        </w:rPr>
+        <w:t>ry</w:t>
+      </w:r>
+      <w:r>
+        <w:rPr>
+          <w:rFonts w:ascii="Times New Roman" w:eastAsia="Times New Roman" w:hAnsi="Times New Roman" w:cs="Times New Roman"/>
+          <w:sz w:val="24"/>
+          <w:szCs w:val="24"/>
+        </w:rPr>
+        <w:t xml:space="preserve"> data and ended up with the same results.</w:t>
+      </w:r>
       <w:r>
         <w:rPr>
           <w:rFonts w:ascii="Times New Roman" w:eastAsia="Times New Roman" w:hAnsi="Times New Roman" w:cs="Times New Roman"/>
@@ -1266,112 +1226,6 @@
           <w:sz w:val="24"/>
           <w:szCs w:val="24"/>
         </w:rPr>
-        <w:t xml:space="preserve">node from </w:t>
-      </w:r>
-      <w:proofErr w:type="spellStart"/>
-      <w:r>
-        <w:rPr>
-          <w:rFonts w:ascii="Times New Roman" w:eastAsia="Times New Roman" w:hAnsi="Times New Roman" w:cs="Times New Roman"/>
-          <w:sz w:val="24"/>
-          <w:szCs w:val="24"/>
-        </w:rPr>
-        <w:t>Weka</w:t>
-      </w:r>
-      <w:proofErr w:type="spellEnd"/>
-      <w:r>
-        <w:rPr>
-          <w:rFonts w:ascii="Times New Roman" w:eastAsia="Times New Roman" w:hAnsi="Times New Roman" w:cs="Times New Roman"/>
-          <w:sz w:val="24"/>
-          <w:szCs w:val="24"/>
-        </w:rPr>
-        <w:t xml:space="preserve"> didn’t have this issue. </w:t>
-      </w:r>
-      <w:r>
-        <w:rPr>
-          <w:rFonts w:ascii="Times New Roman" w:eastAsia="Times New Roman" w:hAnsi="Times New Roman" w:cs="Times New Roman"/>
-          <w:sz w:val="24"/>
-          <w:szCs w:val="24"/>
-        </w:rPr>
-        <w:t xml:space="preserve">I specified 2 clusters, hoping it would cluster poisonous in one and edible in another. </w:t>
-      </w:r>
-      <w:r>
-        <w:rPr>
-          <w:rFonts w:ascii="Times New Roman" w:eastAsia="Times New Roman" w:hAnsi="Times New Roman" w:cs="Times New Roman"/>
-          <w:sz w:val="24"/>
-          <w:szCs w:val="24"/>
-        </w:rPr>
-        <w:t xml:space="preserve">This </w:t>
-      </w:r>
-      <w:r>
-        <w:rPr>
-          <w:rFonts w:ascii="Times New Roman" w:eastAsia="Times New Roman" w:hAnsi="Times New Roman" w:cs="Times New Roman"/>
-          <w:sz w:val="24"/>
-          <w:szCs w:val="24"/>
-        </w:rPr>
-        <w:t xml:space="preserve">did not do so well. </w:t>
-      </w:r>
-      <w:r>
-        <w:rPr>
-          <w:rFonts w:ascii="Times New Roman" w:eastAsia="Times New Roman" w:hAnsi="Times New Roman" w:cs="Times New Roman"/>
-          <w:sz w:val="24"/>
-          <w:szCs w:val="24"/>
-        </w:rPr>
-        <w:t xml:space="preserve">I got two clusters with 38% of the data in one and 62% in the other. </w:t>
-      </w:r>
-      <w:r>
-        <w:rPr>
-          <w:rFonts w:ascii="Times New Roman" w:eastAsia="Times New Roman" w:hAnsi="Times New Roman" w:cs="Times New Roman"/>
-          <w:sz w:val="24"/>
-          <w:szCs w:val="24"/>
-        </w:rPr>
-        <w:t xml:space="preserve">I know from question 1 that the distribution of poisonous vs. edible is a little </w:t>
-      </w:r>
-      <w:r>
-        <w:rPr>
-          <w:rFonts w:ascii="Times New Roman" w:eastAsia="Times New Roman" w:hAnsi="Times New Roman" w:cs="Times New Roman"/>
-          <w:sz w:val="24"/>
-          <w:szCs w:val="24"/>
-        </w:rPr>
-        <w:t>more even than that.</w:t>
-      </w:r>
-      <w:r>
-        <w:rPr>
-          <w:rFonts w:ascii="Times New Roman" w:eastAsia="Times New Roman" w:hAnsi="Times New Roman" w:cs="Times New Roman"/>
-          <w:sz w:val="24"/>
-          <w:szCs w:val="24"/>
-        </w:rPr>
-        <w:t xml:space="preserve"> I also tried this with the bina</w:t>
-      </w:r>
-      <w:r>
-        <w:rPr>
-          <w:rFonts w:ascii="Times New Roman" w:eastAsia="Times New Roman" w:hAnsi="Times New Roman" w:cs="Times New Roman"/>
-          <w:sz w:val="24"/>
-          <w:szCs w:val="24"/>
-        </w:rPr>
-        <w:t>ry</w:t>
-      </w:r>
-      <w:r>
-        <w:rPr>
-          <w:rFonts w:ascii="Times New Roman" w:eastAsia="Times New Roman" w:hAnsi="Times New Roman" w:cs="Times New Roman"/>
-          <w:sz w:val="24"/>
-          <w:szCs w:val="24"/>
-        </w:rPr>
-        <w:t xml:space="preserve"> data and ended up with the same results.</w:t>
-      </w:r>
-      <w:r>
-        <w:rPr>
-          <w:rFonts w:ascii="Times New Roman" w:eastAsia="Times New Roman" w:hAnsi="Times New Roman" w:cs="Times New Roman"/>
-          <w:sz w:val="24"/>
-          <w:szCs w:val="24"/>
-        </w:rPr>
-        <w:t xml:space="preserve"> </w:t>
-      </w:r>
-      <w:r>
-        <w:rPr>
-          <w:rFonts w:ascii="Times New Roman" w:eastAsia="Times New Roman" w:hAnsi="Times New Roman" w:cs="Times New Roman"/>
-          <w:sz w:val="24"/>
-          <w:szCs w:val="24"/>
-        </w:rPr>
         <w:t xml:space="preserve">At this point </w:t>
       </w:r>
       <w:r>
@@ -1380,51 +1234,15 @@
           <w:sz w:val="24"/>
           <w:szCs w:val="24"/>
         </w:rPr>
-        <w:t xml:space="preserve">I switched over to </w:t>
-      </w:r>
-      <w:proofErr w:type="spellStart"/>
-      <w:r>
-        <w:rPr>
-          <w:rFonts w:ascii="Times New Roman" w:eastAsia="Times New Roman" w:hAnsi="Times New Roman" w:cs="Times New Roman"/>
-          <w:sz w:val="24"/>
-          <w:szCs w:val="24"/>
-        </w:rPr>
-        <w:t>Wek</w:t>
-      </w:r>
-      <w:r>
-        <w:rPr>
-          <w:rFonts w:ascii="Times New Roman" w:eastAsia="Times New Roman" w:hAnsi="Times New Roman" w:cs="Times New Roman"/>
-          <w:sz w:val="24"/>
-          <w:szCs w:val="24"/>
-        </w:rPr>
-        <w:t>a</w:t>
-      </w:r>
-      <w:proofErr w:type="spellEnd"/>
-      <w:r>
-        <w:rPr>
-          <w:rFonts w:ascii="Times New Roman" w:eastAsia="Times New Roman" w:hAnsi="Times New Roman" w:cs="Times New Roman"/>
-          <w:sz w:val="24"/>
-          <w:szCs w:val="24"/>
-        </w:rPr>
-        <w:t xml:space="preserve"> and tried a </w:t>
-      </w:r>
-      <w:proofErr w:type="spellStart"/>
-      <w:r>
-        <w:rPr>
-          <w:rFonts w:ascii="Times New Roman" w:eastAsia="Times New Roman" w:hAnsi="Times New Roman" w:cs="Times New Roman"/>
-          <w:sz w:val="24"/>
-          <w:szCs w:val="24"/>
-        </w:rPr>
-        <w:t>SimpleKMeans</w:t>
-      </w:r>
-      <w:proofErr w:type="spellEnd"/>
-      <w:r>
-        <w:rPr>
-          <w:rFonts w:ascii="Times New Roman" w:eastAsia="Times New Roman" w:hAnsi="Times New Roman" w:cs="Times New Roman"/>
-          <w:sz w:val="24"/>
-          <w:szCs w:val="24"/>
-        </w:rPr>
-        <w:t xml:space="preserve"> with it ignoring the </w:t>
+        <w:t>I switched over to Wek</w:t>
+      </w:r>
+      <w:r>
+        <w:rPr>
+          <w:rFonts w:ascii="Times New Roman" w:eastAsia="Times New Roman" w:hAnsi="Times New Roman" w:cs="Times New Roman"/>
+          <w:sz w:val="24"/>
+          <w:szCs w:val="24"/>
+        </w:rPr>
+        <w:t xml:space="preserve">a and tried a SimpleKMeans with it ignoring the </w:t>
       </w:r>
       <w:r>
         <w:rPr>
@@ -1602,6 +1420,174 @@
       <w:r>
         <w:rPr>
           <w:rFonts w:ascii="Times New Roman" w:eastAsia="Times New Roman" w:hAnsi="Times New Roman" w:cs="Times New Roman"/>
+          <w:noProof/>
+          <w:sz w:val="24"/>
+          <w:szCs w:val="24"/>
+        </w:rPr>
+        <mc:AlternateContent>
+          <mc:Choice Requires="wpg">
+            <w:drawing>
+              <wp:anchor distT="0" distB="0" distL="114300" distR="114300" simplePos="0" relativeHeight="251666432" behindDoc="0" locked="0" layoutInCell="1" allowOverlap="1">
+                <wp:simplePos x="0" y="0"/>
+                <wp:positionH relativeFrom="column">
+                  <wp:posOffset>57150</wp:posOffset>
+                </wp:positionH>
+                <wp:positionV relativeFrom="paragraph">
+                  <wp:posOffset>5461635</wp:posOffset>
+                </wp:positionV>
+                <wp:extent cx="5943600" cy="2647950"/>
+                <wp:effectExtent l="0" t="0" r="0" b="0"/>
+                <wp:wrapNone/>
+                <wp:docPr id="11" name="Group 11"/>
+                <wp:cNvGraphicFramePr/>
+                <a:graphic xmlns:a="http://schemas.openxmlformats.org/drawingml/2006/main">
+                  <a:graphicData uri="http://schemas.microsoft.com/office/word/2010/wordprocessingGroup">
+                    <wpg:wgp>
+                      <wpg:cNvGrpSpPr/>
+                      <wpg:grpSpPr>
+                        <a:xfrm>
+                          <a:off x="0" y="0"/>
+                          <a:ext cx="5943600" cy="2647950"/>
+                          <a:chOff x="0" y="0"/>
+                          <a:chExt cx="5943600" cy="2647950"/>
+                        </a:xfrm>
+                      </wpg:grpSpPr>
+                      <pic:pic xmlns:pic="http://schemas.openxmlformats.org/drawingml/2006/picture">
+                        <pic:nvPicPr>
+                          <pic:cNvPr id="9" name="Picture 9"/>
+                          <pic:cNvPicPr>
+                            <a:picLocks noChangeAspect="1"/>
+                          </pic:cNvPicPr>
+                        </pic:nvPicPr>
+                        <pic:blipFill>
+                          <a:blip r:embed="rId11" cstate="print">
+                            <a:extLst>
+                              <a:ext uri="{28A0092B-C50C-407E-A947-70E740481C1C}">
+                                <a14:useLocalDpi xmlns:a14="http://schemas.microsoft.com/office/drawing/2010/main" val="0"/>
+                              </a:ext>
+                            </a:extLst>
+                          </a:blip>
+                          <a:stretch>
+                            <a:fillRect/>
+                          </a:stretch>
+                        </pic:blipFill>
+                        <pic:spPr>
+                          <a:xfrm>
+                            <a:off x="0" y="0"/>
+                            <a:ext cx="5943600" cy="2362200"/>
+                          </a:xfrm>
+                          <a:prstGeom prst="rect">
+                            <a:avLst/>
+                          </a:prstGeom>
+                        </pic:spPr>
+                      </pic:pic>
+                      <wps:wsp>
+                        <wps:cNvPr id="10" name="Text Box 10"/>
+                        <wps:cNvSpPr txBox="1"/>
+                        <wps:spPr>
+                          <a:xfrm>
+                            <a:off x="0" y="2381250"/>
+                            <a:ext cx="5943600" cy="266700"/>
+                          </a:xfrm>
+                          <a:prstGeom prst="rect">
+                            <a:avLst/>
+                          </a:prstGeom>
+                          <a:solidFill>
+                            <a:prstClr val="white"/>
+                          </a:solidFill>
+                          <a:ln>
+                            <a:noFill/>
+                          </a:ln>
+                          <a:effectLst/>
+                        </wps:spPr>
+                        <wps:txbx>
+                          <w:txbxContent>
+                            <w:p>
+                              <w:pPr>
+                                <w:pStyle w:val="Caption"/>
+                                <w:rPr>
+                                  <w:rFonts w:ascii="Times New Roman" w:eastAsia="Times New Roman" w:hAnsi="Times New Roman" w:cs="Times New Roman"/>
+                                  <w:noProof/>
+                                  <w:sz w:val="24"/>
+                                  <w:szCs w:val="24"/>
+                                </w:rPr>
+                              </w:pPr>
+                              <w:r>
+                                <w:t xml:space="preserve">Figure </w:t>
+                              </w:r>
+                              <w:fldSimple w:instr=" SEQ Figure \* ARABIC ">
+                                <w:r>
+                                  <w:rPr>
+                                    <w:noProof/>
+                                  </w:rPr>
+                                  <w:t>3</w:t>
+                                </w:r>
+                              </w:fldSimple>
+                              <w:r>
+                                <w:t xml:space="preserve"> - Decision Tree</w:t>
+                              </w:r>
+                            </w:p>
+                          </w:txbxContent>
+                        </wps:txbx>
+                        <wps:bodyPr rot="0" spcFirstLastPara="0" vertOverflow="overflow" horzOverflow="overflow" vert="horz" wrap="square" lIns="0" tIns="0" rIns="0" bIns="0" numCol="1" spcCol="0" rtlCol="0" fromWordArt="0" anchor="t" anchorCtr="0" forceAA="0" compatLnSpc="1">
+                          <a:prstTxWarp prst="textNoShape">
+                            <a:avLst/>
+                          </a:prstTxWarp>
+                          <a:spAutoFit/>
+                        </wps:bodyPr>
+                      </wps:wsp>
+                    </wpg:wgp>
+                  </a:graphicData>
+                </a:graphic>
+              </wp:anchor>
+            </w:drawing>
+          </mc:Choice>
+          <mc:Fallback>
+            <w:pict>
+              <v:group id="Group 11" o:spid="_x0000_s1032" style="position:absolute;left:0;text-align:left;margin-left:4.5pt;margin-top:430.05pt;width:468pt;height:208.5pt;z-index:251666432" coordsize="59436,26479" o:gfxdata="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">
+                <v:shape id="Picture 9" o:spid="_x0000_s1033" type="#_x0000_t75" style="position:absolute;width:59436;height:23622;visibility:visible;mso-wrap-style:square" o:gfxdata="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">
+                  <v:imagedata r:id="rId12" o:title=""/>
+                  <v:path arrowok="t"/>
+                </v:shape>
+                <v:shape id="Text Box 10" o:spid="_x0000_s1034" type="#_x0000_t202" style="position:absolute;top:23812;width:59436;height:2667;visibility:visible;mso-wrap-style:square;v-text-anchor:top" o:gfxdata="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" stroked="f">
+                  <v:textbox style="mso-fit-shape-to-text:t" inset="0,0,0,0">
+                    <w:txbxContent>
+                      <w:p>
+                        <w:pPr>
+                          <w:pStyle w:val="Caption"/>
+                          <w:rPr>
+                            <w:rFonts w:ascii="Times New Roman" w:eastAsia="Times New Roman" w:hAnsi="Times New Roman" w:cs="Times New Roman"/>
+                            <w:noProof/>
+                            <w:sz w:val="24"/>
+                            <w:szCs w:val="24"/>
+                          </w:rPr>
+                        </w:pPr>
+                        <w:r>
+                          <w:t xml:space="preserve">Figure </w:t>
+                        </w:r>
+                        <w:fldSimple w:instr=" SEQ Figure \* ARABIC ">
+                          <w:r>
+                            <w:rPr>
+                              <w:noProof/>
+                            </w:rPr>
+                            <w:t>3</w:t>
+                          </w:r>
+                        </w:fldSimple>
+                        <w:r>
+                          <w:t xml:space="preserve"> - Decision Tree</w:t>
+                        </w:r>
+                      </w:p>
+                    </w:txbxContent>
+                  </v:textbox>
+                </v:shape>
+              </v:group>
+            </w:pict>
+          </mc:Fallback>
+        </mc:AlternateContent>
+      </w:r>
+      <w:r>
+        <w:rPr>
+          <w:rFonts w:ascii="Times New Roman" w:eastAsia="Times New Roman" w:hAnsi="Times New Roman" w:cs="Times New Roman"/>
           <w:sz w:val="24"/>
           <w:szCs w:val="24"/>
         </w:rPr>
@@ -1671,8 +1657,282 @@
         </w:rPr>
         <w:t xml:space="preserve">predict whether a mushroom is edible or poisonous based on different attributes. </w:t>
       </w:r>
-      <w:bookmarkStart w:id="0" w:name="_GoBack"/>
-      <w:bookmarkEnd w:id="0"/>
+      <w:r>
+        <w:rPr>
+          <w:rFonts w:ascii="Times New Roman" w:eastAsia="Times New Roman" w:hAnsi="Times New Roman" w:cs="Times New Roman"/>
+          <w:sz w:val="24"/>
+          <w:szCs w:val="24"/>
+        </w:rPr>
+        <w:t>At this point I add</w:t>
+      </w:r>
+      <w:r>
+        <w:rPr>
+          <w:rFonts w:ascii="Times New Roman" w:eastAsia="Times New Roman" w:hAnsi="Times New Roman" w:cs="Times New Roman"/>
+          <w:sz w:val="24"/>
+          <w:szCs w:val="24"/>
+        </w:rPr>
+        <w:t>ed a decision tree learner node</w:t>
+      </w:r>
+      <w:r>
+        <w:rPr>
+          <w:rFonts w:ascii="Times New Roman" w:eastAsia="Times New Roman" w:hAnsi="Times New Roman" w:cs="Times New Roman"/>
+          <w:sz w:val="24"/>
+          <w:szCs w:val="24"/>
+        </w:rPr>
+        <w:t xml:space="preserve"> and connected it to the CSV Reader node</w:t>
+      </w:r>
+      <w:r>
+        <w:rPr>
+          <w:rFonts w:ascii="Times New Roman" w:eastAsia="Times New Roman" w:hAnsi="Times New Roman" w:cs="Times New Roman"/>
+          <w:sz w:val="24"/>
+          <w:szCs w:val="24"/>
+        </w:rPr>
+        <w:t xml:space="preserve"> since the Decision Tree Learner node can deal with the nominal attributes</w:t>
+      </w:r>
+      <w:r>
+        <w:rPr>
+          <w:rFonts w:ascii="Times New Roman" w:eastAsia="Times New Roman" w:hAnsi="Times New Roman" w:cs="Times New Roman"/>
+          <w:sz w:val="24"/>
+          <w:szCs w:val="24"/>
+        </w:rPr>
+        <w:t xml:space="preserve">. </w:t>
+      </w:r>
+      <w:r>
+        <w:rPr>
+          <w:rFonts w:ascii="Times New Roman" w:eastAsia="Times New Roman" w:hAnsi="Times New Roman" w:cs="Times New Roman"/>
+          <w:sz w:val="24"/>
+          <w:szCs w:val="24"/>
+        </w:rPr>
+        <w:t>I configured the node to use the first column as th</w:t>
+      </w:r>
+      <w:r>
+        <w:rPr>
+          <w:rFonts w:ascii="Times New Roman" w:eastAsia="Times New Roman" w:hAnsi="Times New Roman" w:cs="Times New Roman"/>
+          <w:sz w:val="24"/>
+          <w:szCs w:val="24"/>
+        </w:rPr>
+        <w:t>e class name and use gini impurity</w:t>
+      </w:r>
+      <w:r>
+        <w:rPr>
+          <w:rFonts w:ascii="Times New Roman" w:eastAsia="Times New Roman" w:hAnsi="Times New Roman" w:cs="Times New Roman"/>
+          <w:sz w:val="24"/>
+          <w:szCs w:val="24"/>
+        </w:rPr>
+        <w:t xml:space="preserve"> to compare </w:t>
+      </w:r>
+      <w:r>
+        <w:rPr>
+          <w:rFonts w:ascii="Times New Roman" w:eastAsia="Times New Roman" w:hAnsi="Times New Roman" w:cs="Times New Roman"/>
+          <w:sz w:val="24"/>
+          <w:szCs w:val="24"/>
+        </w:rPr>
+        <w:t>different attribute test conditions</w:t>
+      </w:r>
+      <w:r>
+        <w:rPr>
+          <w:rFonts w:ascii="Times New Roman" w:eastAsia="Times New Roman" w:hAnsi="Times New Roman" w:cs="Times New Roman"/>
+          <w:sz w:val="24"/>
+          <w:szCs w:val="24"/>
+        </w:rPr>
+        <w:t xml:space="preserve">. </w:t>
+      </w:r>
+      <w:r>
+        <w:rPr>
+          <w:rFonts w:ascii="Times New Roman" w:eastAsia="Times New Roman" w:hAnsi="Times New Roman" w:cs="Times New Roman"/>
+          <w:sz w:val="24"/>
+          <w:szCs w:val="24"/>
+        </w:rPr>
+        <w:t>The decision tree actually generated a pretty good classification</w:t>
+      </w:r>
+      <w:r>
+        <w:rPr>
+          <w:rFonts w:ascii="Times New Roman" w:eastAsia="Times New Roman" w:hAnsi="Times New Roman" w:cs="Times New Roman"/>
+          <w:sz w:val="24"/>
+          <w:szCs w:val="24"/>
+        </w:rPr>
+        <w:t xml:space="preserve"> (See Figure 3)</w:t>
+      </w:r>
+      <w:r>
+        <w:rPr>
+          <w:rFonts w:ascii="Times New Roman" w:eastAsia="Times New Roman" w:hAnsi="Times New Roman" w:cs="Times New Roman"/>
+          <w:sz w:val="24"/>
+          <w:szCs w:val="24"/>
+        </w:rPr>
+        <w:t xml:space="preserve">. </w:t>
+      </w:r>
+      <w:r>
+        <w:rPr>
+          <w:rFonts w:ascii="Times New Roman" w:eastAsia="Times New Roman" w:hAnsi="Times New Roman" w:cs="Times New Roman"/>
+          <w:sz w:val="24"/>
+          <w:szCs w:val="24"/>
+        </w:rPr>
+        <w:t xml:space="preserve">The topmost decision was based on column 5 which is </w:t>
+      </w:r>
+      <w:r>
+        <w:rPr>
+          <w:rFonts w:ascii="Times New Roman" w:eastAsia="Times New Roman" w:hAnsi="Times New Roman" w:cs="Times New Roman"/>
+          <w:sz w:val="24"/>
+          <w:szCs w:val="24"/>
+        </w:rPr>
+        <w:t xml:space="preserve">the odor </w:t>
+      </w:r>
+      <w:r>
+        <w:rPr>
+          <w:rFonts w:ascii="Times New Roman" w:eastAsia="Times New Roman" w:hAnsi="Times New Roman" w:cs="Times New Roman"/>
+          <w:sz w:val="24"/>
+          <w:szCs w:val="24"/>
+        </w:rPr>
+        <w:t xml:space="preserve">of the mushroom. </w:t>
+      </w:r>
+      <w:r>
+        <w:rPr>
+          <w:rFonts w:ascii="Times New Roman" w:eastAsia="Times New Roman" w:hAnsi="Times New Roman" w:cs="Times New Roman"/>
+          <w:sz w:val="24"/>
+          <w:szCs w:val="24"/>
+        </w:rPr>
+        <w:t xml:space="preserve">Using just the discrete values of this column most of the data was split into </w:t>
+      </w:r>
+      <w:r>
+        <w:rPr>
+          <w:rFonts w:ascii="Times New Roman" w:eastAsia="Times New Roman" w:hAnsi="Times New Roman" w:cs="Times New Roman"/>
+          <w:sz w:val="24"/>
+          <w:szCs w:val="24"/>
+        </w:rPr>
+        <w:t xml:space="preserve">poisonous or edible </w:t>
+      </w:r>
+      <w:r>
+        <w:rPr>
+          <w:rFonts w:ascii="Times New Roman" w:eastAsia="Times New Roman" w:hAnsi="Times New Roman" w:cs="Times New Roman"/>
+          <w:sz w:val="24"/>
+          <w:szCs w:val="24"/>
+        </w:rPr>
+        <w:t>with 100% purity</w:t>
+      </w:r>
+      <w:r>
+        <w:rPr>
+          <w:rFonts w:ascii="Times New Roman" w:eastAsia="Times New Roman" w:hAnsi="Times New Roman" w:cs="Times New Roman"/>
+          <w:sz w:val="24"/>
+          <w:szCs w:val="24"/>
+        </w:rPr>
+        <w:t xml:space="preserve">. The only value it did not cleanly separate was </w:t>
+      </w:r>
+      <w:r>
+        <w:rPr>
+          <w:rFonts w:ascii="Times New Roman" w:eastAsia="Times New Roman" w:hAnsi="Times New Roman" w:cs="Times New Roman"/>
+          <w:sz w:val="24"/>
+          <w:szCs w:val="24"/>
+        </w:rPr>
+        <w:t xml:space="preserve">an odor of None which had 96.6% edible and 3.4% </w:t>
+      </w:r>
+      <w:r>
+        <w:rPr>
+          <w:rFonts w:ascii="Times New Roman" w:eastAsia="Times New Roman" w:hAnsi="Times New Roman" w:cs="Times New Roman"/>
+          <w:sz w:val="24"/>
+          <w:szCs w:val="24"/>
+        </w:rPr>
+        <w:t>poisonous</w:t>
+      </w:r>
+      <w:r>
+        <w:rPr>
+          <w:rFonts w:ascii="Times New Roman" w:eastAsia="Times New Roman" w:hAnsi="Times New Roman" w:cs="Times New Roman"/>
+          <w:sz w:val="24"/>
+          <w:szCs w:val="24"/>
+        </w:rPr>
+        <w:t xml:space="preserve">. After this, the next split was on column 20, which is </w:t>
+      </w:r>
+      <w:r>
+        <w:rPr>
+          <w:rFonts w:ascii="Times New Roman" w:eastAsia="Times New Roman" w:hAnsi="Times New Roman" w:cs="Times New Roman"/>
+          <w:sz w:val="24"/>
+          <w:szCs w:val="24"/>
+        </w:rPr>
+        <w:t>the spore-</w:t>
+      </w:r>
+      <w:r>
+        <w:rPr>
+          <w:rFonts w:ascii="Times New Roman" w:eastAsia="Times New Roman" w:hAnsi="Times New Roman" w:cs="Times New Roman"/>
+          <w:sz w:val="24"/>
+          <w:szCs w:val="24"/>
+        </w:rPr>
+        <w:t>print-color, with the value of w</w:t>
+      </w:r>
+      <w:r>
+        <w:rPr>
+          <w:rFonts w:ascii="Times New Roman" w:eastAsia="Times New Roman" w:hAnsi="Times New Roman" w:cs="Times New Roman"/>
+          <w:sz w:val="24"/>
+          <w:szCs w:val="24"/>
+        </w:rPr>
+        <w:t xml:space="preserve"> which is white. </w:t>
+      </w:r>
+      <w:r>
+        <w:rPr>
+          <w:rFonts w:ascii="Times New Roman" w:eastAsia="Times New Roman" w:hAnsi="Times New Roman" w:cs="Times New Roman"/>
+          <w:sz w:val="24"/>
+          <w:szCs w:val="24"/>
+        </w:rPr>
+        <w:t xml:space="preserve">After this point the data was split a couple more times in order to achieve 100% purity in each of the leaf nodes of the tree. </w:t>
+      </w:r>
+      <w:r>
+        <w:rPr>
+          <w:rFonts w:ascii="Times New Roman" w:eastAsia="Times New Roman" w:hAnsi="Times New Roman" w:cs="Times New Roman"/>
+          <w:sz w:val="24"/>
+          <w:szCs w:val="24"/>
+        </w:rPr>
+        <w:t xml:space="preserve">A decision tree model can be created that </w:t>
+      </w:r>
+      <w:r>
+        <w:rPr>
+          <w:rFonts w:ascii="Times New Roman" w:eastAsia="Times New Roman" w:hAnsi="Times New Roman" w:cs="Times New Roman"/>
+          <w:sz w:val="24"/>
+          <w:szCs w:val="24"/>
+        </w:rPr>
+        <w:t>predicts whether a mushroom is poisonous or edible.</w:t>
+      </w:r>
+    </w:p>
+    <w:p>
+      <w:pPr>
+        <w:pStyle w:val="ListParagraph"/>
+        <w:spacing w:before="100" w:beforeAutospacing="1" w:after="100" w:afterAutospacing="1" w:line="480" w:lineRule="auto"/>
+        <w:rPr>
+          <w:rFonts w:ascii="Times New Roman" w:eastAsia="Times New Roman" w:hAnsi="Times New Roman" w:cs="Times New Roman"/>
+          <w:sz w:val="24"/>
+          <w:szCs w:val="24"/>
+        </w:rPr>
+      </w:pPr>
+    </w:p>
+    <w:p>
+      <w:pPr>
+        <w:pStyle w:val="ListParagraph"/>
+        <w:spacing w:before="100" w:beforeAutospacing="1" w:after="100" w:afterAutospacing="1" w:line="480" w:lineRule="auto"/>
+        <w:rPr>
+          <w:rFonts w:ascii="Times New Roman" w:eastAsia="Times New Roman" w:hAnsi="Times New Roman" w:cs="Times New Roman"/>
+          <w:sz w:val="24"/>
+          <w:szCs w:val="24"/>
+        </w:rPr>
+      </w:pPr>
+    </w:p>
+    <w:p>
+      <w:pPr>
+        <w:pStyle w:val="ListParagraph"/>
+        <w:spacing w:before="100" w:beforeAutospacing="1" w:after="100" w:afterAutospacing="1" w:line="480" w:lineRule="auto"/>
+        <w:rPr>
+          <w:rFonts w:ascii="Times New Roman" w:eastAsia="Times New Roman" w:hAnsi="Times New Roman" w:cs="Times New Roman"/>
+          <w:sz w:val="24"/>
+          <w:szCs w:val="24"/>
+        </w:rPr>
+      </w:pPr>
+    </w:p>
+    <w:p>
+      <w:pPr>
+        <w:pStyle w:val="ListParagraph"/>
+        <w:spacing w:before="100" w:beforeAutospacing="1" w:after="100" w:afterAutospacing="1" w:line="480" w:lineRule="auto"/>
+        <w:rPr>
+          <w:rFonts w:ascii="Times New Roman" w:eastAsia="Times New Roman" w:hAnsi="Times New Roman" w:cs="Times New Roman"/>
+          <w:sz w:val="24"/>
+          <w:szCs w:val="24"/>
+        </w:rPr>
+      </w:pPr>
     </w:p>
     <w:p>
       <w:pPr>
@@ -1697,14 +1957,17 @@
           <w:rFonts w:ascii="Times New Roman" w:eastAsia="Times New Roman" w:hAnsi="Times New Roman" w:cs="Times New Roman"/>
           <w:sz w:val="24"/>
           <w:szCs w:val="24"/>
-        </w:rPr>
-      </w:pPr>
-      <w:r>
-        <w:rPr>
-          <w:rFonts w:ascii="Times New Roman" w:eastAsia="Times New Roman" w:hAnsi="Times New Roman" w:cs="Times New Roman"/>
-          <w:sz w:val="24"/>
-          <w:szCs w:val="24"/>
-        </w:rPr>
+          <w:u w:val="single"/>
+        </w:rPr>
+      </w:pPr>
+      <w:r>
+        <w:rPr>
+          <w:rFonts w:ascii="Times New Roman" w:eastAsia="Times New Roman" w:hAnsi="Times New Roman" w:cs="Times New Roman"/>
+          <w:sz w:val="24"/>
+          <w:szCs w:val="24"/>
+          <w:u w:val="single"/>
+        </w:rPr>
+        <w:lastRenderedPageBreak/>
         <w:t>Do any anomalies exist in the dataset?</w:t>
       </w:r>
     </w:p>
@@ -1724,15 +1987,71 @@
           <w:sz w:val="24"/>
           <w:szCs w:val="24"/>
         </w:rPr>
-        <w:t>From the decision tree it seems like poisonous</w:t>
-      </w:r>
-      <w:r>
-        <w:rPr>
-          <w:rFonts w:ascii="Times New Roman" w:eastAsia="Times New Roman" w:hAnsi="Times New Roman" w:cs="Times New Roman"/>
-          <w:sz w:val="24"/>
-          <w:szCs w:val="24"/>
-        </w:rPr>
-        <w:t xml:space="preserve"> when a mushroom has no odor </w:t>
+        <w:t xml:space="preserve">This question is a tough one to answer. </w:t>
+      </w:r>
+      <w:r>
+        <w:rPr>
+          <w:rFonts w:ascii="Times New Roman" w:eastAsia="Times New Roman" w:hAnsi="Times New Roman" w:cs="Times New Roman"/>
+          <w:sz w:val="24"/>
+          <w:szCs w:val="24"/>
+        </w:rPr>
+        <w:t>First of all, f</w:t>
+      </w:r>
+      <w:r>
+        <w:rPr>
+          <w:rFonts w:ascii="Times New Roman" w:eastAsia="Times New Roman" w:hAnsi="Times New Roman" w:cs="Times New Roman"/>
+          <w:sz w:val="24"/>
+          <w:szCs w:val="24"/>
+        </w:rPr>
+        <w:t>rom the decision tree it seems like</w:t>
+      </w:r>
+      <w:r>
+        <w:rPr>
+          <w:rFonts w:ascii="Times New Roman" w:eastAsia="Times New Roman" w:hAnsi="Times New Roman" w:cs="Times New Roman"/>
+          <w:sz w:val="24"/>
+          <w:szCs w:val="24"/>
+        </w:rPr>
+        <w:t xml:space="preserve"> </w:t>
+      </w:r>
+      <w:r>
+        <w:rPr>
+          <w:rFonts w:ascii="Times New Roman" w:eastAsia="Times New Roman" w:hAnsi="Times New Roman" w:cs="Times New Roman"/>
+          <w:sz w:val="24"/>
+          <w:szCs w:val="24"/>
+        </w:rPr>
+        <w:t>an</w:t>
+      </w:r>
+      <w:r>
+        <w:rPr>
+          <w:rFonts w:ascii="Times New Roman" w:eastAsia="Times New Roman" w:hAnsi="Times New Roman" w:cs="Times New Roman"/>
+          <w:sz w:val="24"/>
+          <w:szCs w:val="24"/>
+        </w:rPr>
+        <w:t xml:space="preserve"> attribute of</w:t>
+      </w:r>
+      <w:r>
+        <w:rPr>
+          <w:rFonts w:ascii="Times New Roman" w:eastAsia="Times New Roman" w:hAnsi="Times New Roman" w:cs="Times New Roman"/>
+          <w:sz w:val="24"/>
+          <w:szCs w:val="24"/>
+        </w:rPr>
+        <w:t xml:space="preserve"> poisonous</w:t>
+      </w:r>
+      <w:r>
+        <w:rPr>
+          <w:rFonts w:ascii="Times New Roman" w:eastAsia="Times New Roman" w:hAnsi="Times New Roman" w:cs="Times New Roman"/>
+          <w:sz w:val="24"/>
+          <w:szCs w:val="24"/>
+        </w:rPr>
+        <w:t xml:space="preserve"> </w:t>
+      </w:r>
+      <w:r>
+        <w:rPr>
+          <w:rFonts w:ascii="Times New Roman" w:eastAsia="Times New Roman" w:hAnsi="Times New Roman" w:cs="Times New Roman"/>
+          <w:sz w:val="24"/>
+          <w:szCs w:val="24"/>
+        </w:rPr>
+        <w:t xml:space="preserve">when a mushroom has no odor </w:t>
       </w:r>
       <w:r>
         <w:rPr>
@@ -1764,8 +2083,26 @@
           <w:sz w:val="24"/>
           <w:szCs w:val="24"/>
         </w:rPr>
-        <w:t xml:space="preserve">. </w:t>
-      </w:r>
+        <w:t>.</w:t>
+      </w:r>
+      <w:r>
+        <w:rPr>
+          <w:rFonts w:ascii="Times New Roman" w:eastAsia="Times New Roman" w:hAnsi="Times New Roman" w:cs="Times New Roman"/>
+          <w:sz w:val="24"/>
+          <w:szCs w:val="24"/>
+        </w:rPr>
+        <w:t xml:space="preserve"> But this may not always be the case since </w:t>
+      </w:r>
+      <w:r>
+        <w:rPr>
+          <w:rFonts w:ascii="Times New Roman" w:eastAsia="Times New Roman" w:hAnsi="Times New Roman" w:cs="Times New Roman"/>
+          <w:sz w:val="24"/>
+          <w:szCs w:val="24"/>
+        </w:rPr>
+        <w:t xml:space="preserve">there are variations in nature. </w:t>
+      </w:r>
+      <w:bookmarkStart w:id="0" w:name="_GoBack"/>
+      <w:bookmarkEnd w:id="0"/>
     </w:p>
     <w:p>
       <w:pPr>
@@ -1814,13 +2151,15 @@
           <w:rFonts w:ascii="Times New Roman" w:eastAsia="Times New Roman" w:hAnsi="Times New Roman" w:cs="Times New Roman"/>
           <w:sz w:val="24"/>
           <w:szCs w:val="24"/>
-        </w:rPr>
-      </w:pPr>
-      <w:r>
-        <w:rPr>
-          <w:rFonts w:ascii="Times New Roman" w:eastAsia="Times New Roman" w:hAnsi="Times New Roman" w:cs="Times New Roman"/>
-          <w:sz w:val="24"/>
-          <w:szCs w:val="24"/>
+          <w:u w:val="single"/>
+        </w:rPr>
+      </w:pPr>
+      <w:r>
+        <w:rPr>
+          <w:rFonts w:ascii="Times New Roman" w:eastAsia="Times New Roman" w:hAnsi="Times New Roman" w:cs="Times New Roman"/>
+          <w:sz w:val="24"/>
+          <w:szCs w:val="24"/>
+          <w:u w:val="single"/>
         </w:rPr>
         <w:t>Can any association rules be generated from this dataset?</w:t>
       </w:r>
@@ -2910,7 +3249,7 @@
 </file>
 
 <file path=customXml/itemProps1.xml><?xml version="1.0" encoding="utf-8"?>
-<ds:datastoreItem xmlns:ds="http://schemas.openxmlformats.org/officeDocument/2006/customXml" ds:itemID="{09432ACE-B7F3-47D9-B84D-4E4EDDAEEDE1}">
+<ds:datastoreItem xmlns:ds="http://schemas.openxmlformats.org/officeDocument/2006/customXml" ds:itemID="{03CCDE71-302F-4F99-B054-2C5C3200CE3C}">
   <ds:schemaRefs>
     <ds:schemaRef ds:uri="http://schemas.openxmlformats.org/officeDocument/2006/bibliography"/>
   </ds:schemaRefs>

</xml_diff>

<commit_message>
Finished writing up question 4
</commit_message>
<xml_diff>
--- a/project08/write-up.docx
+++ b/project08/write-up.docx
@@ -2101,26 +2101,29 @@
         </w:rPr>
         <w:t xml:space="preserve">there are variations in nature. </w:t>
       </w:r>
-      <w:bookmarkStart w:id="0" w:name="_GoBack"/>
-      <w:bookmarkEnd w:id="0"/>
-    </w:p>
-    <w:p>
-      <w:pPr>
-        <w:pStyle w:val="ListParagraph"/>
-        <w:spacing w:before="100" w:beforeAutospacing="1" w:after="100" w:afterAutospacing="1" w:line="480" w:lineRule="auto"/>
-        <w:rPr>
-          <w:rFonts w:ascii="Times New Roman" w:eastAsia="Times New Roman" w:hAnsi="Times New Roman" w:cs="Times New Roman"/>
-          <w:sz w:val="24"/>
-          <w:szCs w:val="24"/>
-        </w:rPr>
-      </w:pPr>
-      <w:r>
-        <w:rPr>
-          <w:rFonts w:ascii="Times New Roman" w:eastAsia="Times New Roman" w:hAnsi="Times New Roman" w:cs="Times New Roman"/>
-          <w:sz w:val="24"/>
-          <w:szCs w:val="24"/>
-        </w:rPr>
-        <w:t xml:space="preserve">Unknown have been made </w:t>
+      <w:r>
+        <w:rPr>
+          <w:rFonts w:ascii="Times New Roman" w:eastAsia="Times New Roman" w:hAnsi="Times New Roman" w:cs="Times New Roman"/>
+          <w:sz w:val="24"/>
+          <w:szCs w:val="24"/>
+        </w:rPr>
+        <w:t xml:space="preserve">Also, according to the </w:t>
+      </w:r>
+      <w:r>
+        <w:rPr>
+          <w:rFonts w:ascii="Times New Roman" w:eastAsia="Times New Roman" w:hAnsi="Times New Roman" w:cs="Times New Roman"/>
+          <w:sz w:val="24"/>
+          <w:szCs w:val="24"/>
+        </w:rPr>
+        <w:t>Meta</w:t>
+      </w:r>
+      <w:r>
+        <w:rPr>
+          <w:rFonts w:ascii="Times New Roman" w:eastAsia="Times New Roman" w:hAnsi="Times New Roman" w:cs="Times New Roman"/>
+          <w:sz w:val="24"/>
+          <w:szCs w:val="24"/>
+        </w:rPr>
+        <w:t xml:space="preserve"> data, the mushrooms that are unknown whether they are </w:t>
       </w:r>
       <w:r>
         <w:rPr>
@@ -2136,7 +2139,47 @@
           <w:sz w:val="24"/>
           <w:szCs w:val="24"/>
         </w:rPr>
-        <w:t xml:space="preserve"> so they may be anomalies.</w:t>
+        <w:t xml:space="preserve"> or not are classified as poisonous so this may be </w:t>
+      </w:r>
+      <w:r>
+        <w:rPr>
+          <w:rFonts w:ascii="Times New Roman" w:eastAsia="Times New Roman" w:hAnsi="Times New Roman" w:cs="Times New Roman"/>
+          <w:sz w:val="24"/>
+          <w:szCs w:val="24"/>
+        </w:rPr>
+        <w:t>affecting</w:t>
+      </w:r>
+      <w:r>
+        <w:rPr>
+          <w:rFonts w:ascii="Times New Roman" w:eastAsia="Times New Roman" w:hAnsi="Times New Roman" w:cs="Times New Roman"/>
+          <w:sz w:val="24"/>
+          <w:szCs w:val="24"/>
+        </w:rPr>
+        <w:t xml:space="preserve"> the </w:t>
+      </w:r>
+      <w:r>
+        <w:rPr>
+          <w:rFonts w:ascii="Times New Roman" w:eastAsia="Times New Roman" w:hAnsi="Times New Roman" w:cs="Times New Roman"/>
+          <w:sz w:val="24"/>
+          <w:szCs w:val="24"/>
+        </w:rPr>
+        <w:t xml:space="preserve">data. While I was conducting the clustering and classification algorithms above I tried to look for anomalies but they weren’t obvious in the dataset. </w:t>
+      </w:r>
+      <w:r>
+        <w:rPr>
+          <w:rFonts w:ascii="Times New Roman" w:eastAsia="Times New Roman" w:hAnsi="Times New Roman" w:cs="Times New Roman"/>
+          <w:sz w:val="24"/>
+          <w:szCs w:val="24"/>
+        </w:rPr>
+        <w:t xml:space="preserve">I think it is safe to conclude that the values found to be somewhat anomalous </w:t>
+      </w:r>
+      <w:r>
+        <w:rPr>
+          <w:rFonts w:ascii="Times New Roman" w:eastAsia="Times New Roman" w:hAnsi="Times New Roman" w:cs="Times New Roman"/>
+          <w:sz w:val="24"/>
+          <w:szCs w:val="24"/>
+        </w:rPr>
+        <w:t>may be natural variations.</w:t>
       </w:r>
     </w:p>
     <w:p>
@@ -2163,6 +2206,35 @@
         </w:rPr>
         <w:t>Can any association rules be generated from this dataset?</w:t>
       </w:r>
+    </w:p>
+    <w:p>
+      <w:pPr>
+        <w:pStyle w:val="ListParagraph"/>
+        <w:spacing w:before="100" w:beforeAutospacing="1" w:after="100" w:afterAutospacing="1" w:line="480" w:lineRule="auto"/>
+        <w:rPr>
+          <w:rFonts w:ascii="Times New Roman" w:eastAsia="Times New Roman" w:hAnsi="Times New Roman" w:cs="Times New Roman"/>
+          <w:sz w:val="24"/>
+          <w:szCs w:val="24"/>
+        </w:rPr>
+      </w:pPr>
+      <w:r>
+        <w:rPr>
+          <w:rFonts w:ascii="Times New Roman" w:eastAsia="Times New Roman" w:hAnsi="Times New Roman" w:cs="Times New Roman"/>
+          <w:sz w:val="24"/>
+          <w:szCs w:val="24"/>
+        </w:rPr>
+        <w:t xml:space="preserve">For this problem, I decided to try the A Priori approach to generating rules. </w:t>
+      </w:r>
+      <w:r>
+        <w:rPr>
+          <w:rFonts w:ascii="Times New Roman" w:eastAsia="Times New Roman" w:hAnsi="Times New Roman" w:cs="Times New Roman"/>
+          <w:sz w:val="24"/>
+          <w:szCs w:val="24"/>
+        </w:rPr>
+        <w:t xml:space="preserve">This required the Weka plug-in for Knime. </w:t>
+      </w:r>
+      <w:bookmarkStart w:id="0" w:name="_GoBack"/>
+      <w:bookmarkEnd w:id="0"/>
     </w:p>
     <w:p>
       <w:pPr>
@@ -3249,7 +3321,7 @@
 </file>
 
 <file path=customXml/itemProps1.xml><?xml version="1.0" encoding="utf-8"?>
-<ds:datastoreItem xmlns:ds="http://schemas.openxmlformats.org/officeDocument/2006/customXml" ds:itemID="{03CCDE71-302F-4F99-B054-2C5C3200CE3C}">
+<ds:datastoreItem xmlns:ds="http://schemas.openxmlformats.org/officeDocument/2006/customXml" ds:itemID="{DA76986B-FDFF-4109-B73C-3065092E912F}">
   <ds:schemaRefs>
     <ds:schemaRef ds:uri="http://schemas.openxmlformats.org/officeDocument/2006/bibliography"/>
   </ds:schemaRefs>

</xml_diff>